<commit_message>
Page de garde du rapport (il manque l'image 🖼)
</commit_message>
<xml_diff>
--- a/R-P_Web295-ThodeMateo_SegalenAlban_FabreAntoine-rapport.docx
+++ b/R-P_Web295-ThodeMateo_SegalenAlban_FabreAntoine-rapport.docx
@@ -7,13 +7,7 @@
         <w:pStyle w:val="Titre"/>
       </w:pPr>
       <w:r>
-        <w:t xml:space="preserve">Titre </w:t>
-      </w:r>
-      <w:r>
-        <w:t xml:space="preserve">(nom) </w:t>
-      </w:r>
-      <w:r>
-        <w:t>du projet</w:t>
+        <w:t>P_Web295 – Passion lecture</w:t>
       </w:r>
     </w:p>
     <w:p>
@@ -34,7 +28,7 @@
           <w:szCs w:val="22"/>
         </w:rPr>
         <w:drawing>
-          <wp:inline distT="0" distB="0" distL="0" distR="0">
+          <wp:inline distT="0" distB="0" distL="0" distR="0" wp14:anchorId="6540CA24" wp14:editId="0197A98A">
             <wp:extent cx="3134995" cy="2558415"/>
             <wp:effectExtent l="19050" t="0" r="8255" b="0"/>
             <wp:docPr id="3" name="Image 3"/>
@@ -98,9 +92,47 @@
       <w:pPr>
         <w:spacing w:before="2000"/>
         <w:jc w:val="center"/>
-      </w:pPr>
-      <w:r>
-        <w:t>Nom de l’auteur – Classe</w:t>
+        <w:rPr>
+          <w:lang w:val="en-US"/>
+        </w:rPr>
+      </w:pPr>
+      <w:r>
+        <w:rPr>
+          <w:lang w:val="en-US"/>
+        </w:rPr>
+        <w:t xml:space="preserve">Thode Mateo, </w:t>
+      </w:r>
+      <w:proofErr w:type="spellStart"/>
+      <w:r>
+        <w:rPr>
+          <w:lang w:val="en-US"/>
+        </w:rPr>
+        <w:t>Segalen</w:t>
+      </w:r>
+      <w:proofErr w:type="spellEnd"/>
+      <w:r>
+        <w:rPr>
+          <w:lang w:val="en-US"/>
+        </w:rPr>
+        <w:t xml:space="preserve"> Alban, Fabre Antoine</w:t>
+      </w:r>
+      <w:r>
+        <w:rPr>
+          <w:lang w:val="en-US"/>
+        </w:rPr>
+        <w:t xml:space="preserve"> – </w:t>
+      </w:r>
+      <w:r>
+        <w:rPr>
+          <w:lang w:val="en-US"/>
+        </w:rPr>
+        <w:t>MID</w:t>
+      </w:r>
+      <w:r>
+        <w:rPr>
+          <w:lang w:val="en-US"/>
+        </w:rPr>
+        <w:t>2B</w:t>
       </w:r>
     </w:p>
     <w:p>
@@ -108,7 +140,7 @@
         <w:jc w:val="center"/>
       </w:pPr>
       <w:r>
-        <w:t>Lieu</w:t>
+        <w:t>ETML - Vennes</w:t>
       </w:r>
     </w:p>
     <w:p>
@@ -116,23 +148,20 @@
         <w:jc w:val="center"/>
       </w:pPr>
       <w:r>
-        <w:t>Durée</w:t>
+        <w:t>32 périodes</w:t>
       </w:r>
     </w:p>
     <w:p>
       <w:pPr>
         <w:jc w:val="center"/>
       </w:pPr>
-      <w:r>
-        <w:t>Nom du chef de projet</w:t>
-      </w:r>
-    </w:p>
-    <w:p>
-      <w:pPr>
-        <w:jc w:val="center"/>
-      </w:pPr>
-      <w:r>
-        <w:t>(Nom et adresse du mandant)</w:t>
+      <w:proofErr w:type="spellStart"/>
+      <w:r>
+        <w:t>Charmier</w:t>
+      </w:r>
+      <w:proofErr w:type="spellEnd"/>
+      <w:r>
+        <w:t xml:space="preserve"> Gregory</w:t>
       </w:r>
     </w:p>
     <w:p>
@@ -3556,9 +3585,9 @@
       <w:pPr>
         <w:pStyle w:val="Titre2"/>
       </w:pPr>
-      <w:bookmarkStart w:id="3" w:name="_Toc532179969"/>
-      <w:bookmarkStart w:id="4" w:name="_Toc165969639"/>
-      <w:bookmarkStart w:id="5" w:name="_Toc190185529"/>
+      <w:bookmarkStart w:id="3" w:name="_Toc190185529"/>
+      <w:bookmarkStart w:id="4" w:name="_Toc532179969"/>
+      <w:bookmarkStart w:id="5" w:name="_Toc165969639"/>
       <w:r>
         <w:t>T</w:t>
       </w:r>
@@ -3568,7 +3597,7 @@
       <w:r>
         <w:t>e</w:t>
       </w:r>
-      <w:bookmarkEnd w:id="5"/>
+      <w:bookmarkEnd w:id="3"/>
     </w:p>
     <w:p>
       <w:pPr>
@@ -3654,10 +3683,7 @@
       </w:pPr>
       <w:proofErr w:type="spellStart"/>
       <w:r>
-        <w:t>V</w:t>
-      </w:r>
-      <w:r>
-        <w:t>scode</w:t>
+        <w:t>Vscode</w:t>
       </w:r>
       <w:proofErr w:type="spellEnd"/>
     </w:p>
@@ -3901,8 +3927,8 @@
       <w:r>
         <w:t>Planification</w:t>
       </w:r>
-      <w:bookmarkEnd w:id="3"/>
       <w:bookmarkEnd w:id="4"/>
+      <w:bookmarkEnd w:id="5"/>
       <w:r>
         <w:t xml:space="preserve"> Initiale</w:t>
       </w:r>
@@ -4285,8 +4311,8 @@
       <w:pPr>
         <w:pStyle w:val="Titre2"/>
       </w:pPr>
-      <w:bookmarkStart w:id="23" w:name="_Toc532179961"/>
-      <w:bookmarkStart w:id="24" w:name="_Toc190185548"/>
+      <w:bookmarkStart w:id="23" w:name="_Toc190185548"/>
+      <w:bookmarkStart w:id="24" w:name="_Toc532179961"/>
       <w:r>
         <w:t>Planification</w:t>
       </w:r>
@@ -4296,7 +4322,7 @@
       <w:r>
         <w:t>e</w:t>
       </w:r>
-      <w:bookmarkEnd w:id="24"/>
+      <w:bookmarkEnd w:id="23"/>
     </w:p>
     <w:p>
       <w:pPr>
@@ -4335,7 +4361,7 @@
       <w:bookmarkStart w:id="25" w:name="_Toc532179964"/>
       <w:bookmarkStart w:id="26" w:name="_Toc165969648"/>
       <w:bookmarkStart w:id="27" w:name="_Toc190185549"/>
-      <w:bookmarkEnd w:id="23"/>
+      <w:bookmarkEnd w:id="24"/>
       <w:r>
         <w:t>Réalisation</w:t>
       </w:r>
@@ -5534,7 +5560,7 @@
               <w:noProof/>
               <w:szCs w:val="16"/>
             </w:rPr>
-            <w:t>11.02.2025 17:02</w:t>
+            <w:t>11.02.2025 17:10</w:t>
           </w:r>
           <w:r>
             <w:rPr>
@@ -5694,7 +5720,7 @@
               <w:noProof/>
             </w:rPr>
             <w:drawing>
-              <wp:inline distT="0" distB="0" distL="0" distR="0">
+              <wp:inline distT="0" distB="0" distL="0" distR="0" wp14:anchorId="64765FA9" wp14:editId="2C40C956">
                 <wp:extent cx="1046480" cy="315680"/>
                 <wp:effectExtent l="0" t="0" r="1270" b="8255"/>
                 <wp:docPr id="2" name="Image 2" descr="Logo_entete"/>
@@ -5774,7 +5800,7 @@
         <v:path o:extrusionok="f" gradientshapeok="t" o:connecttype="rect"/>
         <o:lock v:ext="edit" aspectratio="t"/>
       </v:shapetype>
-      <v:shape id="_x0000_i1061" type="#_x0000_t75" style="width:11.5pt;height:11.5pt" o:bullet="t">
+      <v:shape id="_x0000_i1034" type="#_x0000_t75" style="width:11.25pt;height:11.25pt" o:bullet="t">
         <v:imagedata r:id="rId1" o:title="BD10263_"/>
       </v:shape>
     </w:pict>

</xml_diff>

<commit_message>
Page de garde du rapport 🎨
</commit_message>
<xml_diff>
--- a/R-P_Web295-ThodeMateo_SegalenAlban_FabreAntoine-rapport.docx
+++ b/R-P_Web295-ThodeMateo_SegalenAlban_FabreAntoine-rapport.docx
@@ -9,6 +9,18 @@
       <w:r>
         <w:t>P_Web295 – Passion lecture</w:t>
       </w:r>
+    </w:p>
+    <w:p>
+      <w:pPr>
+        <w:spacing w:before="2400"/>
+        <w:jc w:val="center"/>
+        <w:rPr>
+          <w:rFonts w:cs="Arial"/>
+          <w:noProof/>
+          <w:sz w:val="22"/>
+          <w:szCs w:val="22"/>
+        </w:rPr>
+      </w:pPr>
     </w:p>
     <w:p>
       <w:pPr>
@@ -28,9 +40,9 @@
           <w:szCs w:val="22"/>
         </w:rPr>
         <w:drawing>
-          <wp:inline distT="0" distB="0" distL="0" distR="0" wp14:anchorId="6540CA24" wp14:editId="0197A98A">
-            <wp:extent cx="3134995" cy="2558415"/>
-            <wp:effectExtent l="19050" t="0" r="8255" b="0"/>
+          <wp:inline distT="0" distB="0" distL="0" distR="0" wp14:anchorId="6540CA24" wp14:editId="1313440C">
+            <wp:extent cx="3019988" cy="2099366"/>
+            <wp:effectExtent l="0" t="0" r="9525" b="0"/>
             <wp:docPr id="3" name="Image 3"/>
             <wp:cNvGraphicFramePr>
               <a:graphicFrameLocks xmlns:a="http://schemas.openxmlformats.org/drawingml/2006/main" noChangeAspect="1"/>
@@ -39,33 +51,39 @@
               <a:graphicData uri="http://schemas.openxmlformats.org/drawingml/2006/picture">
                 <pic:pic xmlns:pic="http://schemas.openxmlformats.org/drawingml/2006/picture">
                   <pic:nvPicPr>
-                    <pic:cNvPr id="0" name="Picture 3"/>
+                    <pic:cNvPr id="3" name="Image 3"/>
                     <pic:cNvPicPr>
                       <a:picLocks noChangeAspect="1" noChangeArrowheads="1"/>
                     </pic:cNvPicPr>
                   </pic:nvPicPr>
-                  <pic:blipFill>
-                    <a:blip r:embed="rId8" cstate="print"/>
-                    <a:srcRect/>
-                    <a:stretch>
-                      <a:fillRect/>
-                    </a:stretch>
+                  <pic:blipFill rotWithShape="1">
+                    <a:blip r:embed="rId8" cstate="print">
+                      <a:extLst>
+                        <a:ext uri="{28A0092B-C50C-407E-A947-70E740481C1C}">
+                          <a14:useLocalDpi xmlns:a14="http://schemas.microsoft.com/office/drawing/2010/main" val="0"/>
+                        </a:ext>
+                      </a:extLst>
+                    </a:blip>
+                    <a:srcRect l="5581" r="16277"/>
+                    <a:stretch/>
                   </pic:blipFill>
                   <pic:spPr bwMode="auto">
                     <a:xfrm>
                       <a:off x="0" y="0"/>
-                      <a:ext cx="3134995" cy="2558415"/>
+                      <a:ext cx="3028650" cy="2105387"/>
                     </a:xfrm>
                     <a:prstGeom prst="rect">
                       <a:avLst/>
                     </a:prstGeom>
                     <a:noFill/>
-                    <a:ln w="9525">
+                    <a:ln>
                       <a:noFill/>
-                      <a:miter lim="800000"/>
-                      <a:headEnd/>
-                      <a:tailEnd/>
                     </a:ln>
+                    <a:extLst>
+                      <a:ext uri="{53640926-AAD7-44D8-BBD7-CCE9431645EC}">
+                        <a14:shadowObscured xmlns:a14="http://schemas.microsoft.com/office/drawing/2010/main"/>
+                      </a:ext>
+                    </a:extLst>
                   </pic:spPr>
                 </pic:pic>
               </a:graphicData>
@@ -76,20 +94,6 @@
     </w:p>
     <w:p>
       <w:pPr>
-        <w:jc w:val="center"/>
-      </w:pPr>
-      <w:r>
-        <w:t>(</w:t>
-      </w:r>
-      <w:r>
-        <w:t>Une</w:t>
-      </w:r>
-      <w:r>
-        <w:t xml:space="preserve"> image originale représentant le projet)</w:t>
-      </w:r>
-    </w:p>
-    <w:p>
-      <w:pPr>
         <w:spacing w:before="2000"/>
         <w:jc w:val="center"/>
         <w:rPr>
@@ -100,21 +104,7 @@
         <w:rPr>
           <w:lang w:val="en-US"/>
         </w:rPr>
-        <w:t xml:space="preserve">Thode Mateo, </w:t>
-      </w:r>
-      <w:proofErr w:type="spellStart"/>
-      <w:r>
-        <w:rPr>
-          <w:lang w:val="en-US"/>
-        </w:rPr>
-        <w:t>Segalen</w:t>
-      </w:r>
-      <w:proofErr w:type="spellEnd"/>
-      <w:r>
-        <w:rPr>
-          <w:lang w:val="en-US"/>
-        </w:rPr>
-        <w:t xml:space="preserve"> Alban, Fabre Antoine</w:t>
+        <w:t>Thode Mateo, Segalen Alban, Fabre Antoine</w:t>
       </w:r>
       <w:r>
         <w:rPr>
@@ -155,13 +145,8 @@
       <w:pPr>
         <w:jc w:val="center"/>
       </w:pPr>
-      <w:proofErr w:type="spellStart"/>
-      <w:r>
-        <w:t>Charmier</w:t>
-      </w:r>
-      <w:proofErr w:type="spellEnd"/>
-      <w:r>
-        <w:t xml:space="preserve"> Gregory</w:t>
+      <w:r>
+        <w:t>Charmier Gregory</w:t>
       </w:r>
     </w:p>
     <w:p>
@@ -228,7 +213,7 @@
         </w:rPr>
         <w:fldChar w:fldCharType="separate"/>
       </w:r>
-      <w:hyperlink w:anchor="_Toc190185528" w:history="1">
+      <w:hyperlink w:anchor="_Toc190240601" w:history="1">
         <w:r>
           <w:rPr>
             <w:rStyle w:val="Lienhypertexte"/>
@@ -276,7 +261,7 @@
             <w:noProof/>
             <w:webHidden/>
           </w:rPr>
-          <w:instrText xml:space="preserve"> PAGEREF _Toc190185528 \h </w:instrText>
+          <w:instrText xml:space="preserve"> PAGEREF _Toc190240601 \h </w:instrText>
         </w:r>
         <w:r>
           <w:rPr>
@@ -324,7 +309,7 @@
           <w14:ligatures w14:val="standardContextual"/>
         </w:rPr>
       </w:pPr>
-      <w:hyperlink w:anchor="_Toc190185529" w:history="1">
+      <w:hyperlink w:anchor="_Toc190240602" w:history="1">
         <w:r>
           <w:rPr>
             <w:rStyle w:val="Lienhypertexte"/>
@@ -370,7 +355,7 @@
             <w:noProof/>
             <w:webHidden/>
           </w:rPr>
-          <w:instrText xml:space="preserve"> PAGEREF _Toc190185529 \h </w:instrText>
+          <w:instrText xml:space="preserve"> PAGEREF _Toc190240602 \h </w:instrText>
         </w:r>
         <w:r>
           <w:rPr>
@@ -418,7 +403,7 @@
           <w14:ligatures w14:val="standardContextual"/>
         </w:rPr>
       </w:pPr>
-      <w:hyperlink w:anchor="_Toc190185530" w:history="1">
+      <w:hyperlink w:anchor="_Toc190240603" w:history="1">
         <w:r>
           <w:rPr>
             <w:rStyle w:val="Lienhypertexte"/>
@@ -464,7 +449,7 @@
             <w:noProof/>
             <w:webHidden/>
           </w:rPr>
-          <w:instrText xml:space="preserve"> PAGEREF _Toc190185530 \h </w:instrText>
+          <w:instrText xml:space="preserve"> PAGEREF _Toc190240603 \h </w:instrText>
         </w:r>
         <w:r>
           <w:rPr>
@@ -512,7 +497,7 @@
           <w14:ligatures w14:val="standardContextual"/>
         </w:rPr>
       </w:pPr>
-      <w:hyperlink w:anchor="_Toc190185531" w:history="1">
+      <w:hyperlink w:anchor="_Toc190240604" w:history="1">
         <w:r>
           <w:rPr>
             <w:rStyle w:val="Lienhypertexte"/>
@@ -558,7 +543,7 @@
             <w:noProof/>
             <w:webHidden/>
           </w:rPr>
-          <w:instrText xml:space="preserve"> PAGEREF _Toc190185531 \h </w:instrText>
+          <w:instrText xml:space="preserve"> PAGEREF _Toc190240604 \h </w:instrText>
         </w:r>
         <w:r>
           <w:rPr>
@@ -606,7 +591,7 @@
           <w14:ligatures w14:val="standardContextual"/>
         </w:rPr>
       </w:pPr>
-      <w:hyperlink w:anchor="_Toc190185532" w:history="1">
+      <w:hyperlink w:anchor="_Toc190240605" w:history="1">
         <w:r>
           <w:rPr>
             <w:rStyle w:val="Lienhypertexte"/>
@@ -652,7 +637,7 @@
             <w:noProof/>
             <w:webHidden/>
           </w:rPr>
-          <w:instrText xml:space="preserve"> PAGEREF _Toc190185532 \h </w:instrText>
+          <w:instrText xml:space="preserve"> PAGEREF _Toc190240605 \h </w:instrText>
         </w:r>
         <w:r>
           <w:rPr>
@@ -700,7 +685,7 @@
           <w14:ligatures w14:val="standardContextual"/>
         </w:rPr>
       </w:pPr>
-      <w:hyperlink w:anchor="_Toc190185533" w:history="1">
+      <w:hyperlink w:anchor="_Toc190240606" w:history="1">
         <w:r>
           <w:rPr>
             <w:rStyle w:val="Lienhypertexte"/>
@@ -746,7 +731,7 @@
             <w:noProof/>
             <w:webHidden/>
           </w:rPr>
-          <w:instrText xml:space="preserve"> PAGEREF _Toc190185533 \h </w:instrText>
+          <w:instrText xml:space="preserve"> PAGEREF _Toc190240606 \h </w:instrText>
         </w:r>
         <w:r>
           <w:rPr>
@@ -767,678 +752,6 @@
             <w:webHidden/>
           </w:rPr>
           <w:t>3</w:t>
-        </w:r>
-        <w:r>
-          <w:rPr>
-            <w:noProof/>
-            <w:webHidden/>
-          </w:rPr>
-          <w:fldChar w:fldCharType="end"/>
-        </w:r>
-      </w:hyperlink>
-    </w:p>
-    <w:p>
-      <w:pPr>
-        <w:pStyle w:val="TM3"/>
-        <w:tabs>
-          <w:tab w:val="left" w:pos="1200"/>
-          <w:tab w:val="right" w:leader="dot" w:pos="9060"/>
-        </w:tabs>
-        <w:rPr>
-          <w:rFonts w:eastAsiaTheme="minorEastAsia" w:cstheme="minorBidi"/>
-          <w:i w:val="0"/>
-          <w:iCs w:val="0"/>
-          <w:noProof/>
-          <w:kern w:val="2"/>
-          <w:sz w:val="22"/>
-          <w:szCs w:val="22"/>
-          <w14:ligatures w14:val="standardContextual"/>
-        </w:rPr>
-      </w:pPr>
-      <w:hyperlink w:anchor="_Toc190185534" w:history="1">
-        <w:r>
-          <w:rPr>
-            <w:rStyle w:val="Lienhypertexte"/>
-            <w:noProof/>
-          </w:rPr>
-          <w:t>1.5.1</w:t>
-        </w:r>
-        <w:r>
-          <w:rPr>
-            <w:rFonts w:eastAsiaTheme="minorEastAsia" w:cstheme="minorBidi"/>
-            <w:i w:val="0"/>
-            <w:iCs w:val="0"/>
-            <w:noProof/>
-            <w:kern w:val="2"/>
-            <w:sz w:val="22"/>
-            <w:szCs w:val="22"/>
-            <w14:ligatures w14:val="standardContextual"/>
-          </w:rPr>
-          <w:tab/>
-        </w:r>
-        <w:r>
-          <w:rPr>
-            <w:rStyle w:val="Lienhypertexte"/>
-            <w:noProof/>
-          </w:rPr>
-          <w:t>Objectifs et portée du projet (objectifs SMART)</w:t>
-        </w:r>
-        <w:r>
-          <w:rPr>
-            <w:noProof/>
-            <w:webHidden/>
-          </w:rPr>
-          <w:tab/>
-        </w:r>
-        <w:r>
-          <w:rPr>
-            <w:noProof/>
-            <w:webHidden/>
-          </w:rPr>
-          <w:fldChar w:fldCharType="begin"/>
-        </w:r>
-        <w:r>
-          <w:rPr>
-            <w:noProof/>
-            <w:webHidden/>
-          </w:rPr>
-          <w:instrText xml:space="preserve"> PAGEREF _Toc190185534 \h </w:instrText>
-        </w:r>
-        <w:r>
-          <w:rPr>
-            <w:noProof/>
-            <w:webHidden/>
-          </w:rPr>
-        </w:r>
-        <w:r>
-          <w:rPr>
-            <w:noProof/>
-            <w:webHidden/>
-          </w:rPr>
-          <w:fldChar w:fldCharType="separate"/>
-        </w:r>
-        <w:r>
-          <w:rPr>
-            <w:noProof/>
-            <w:webHidden/>
-          </w:rPr>
-          <w:t>3</w:t>
-        </w:r>
-        <w:r>
-          <w:rPr>
-            <w:noProof/>
-            <w:webHidden/>
-          </w:rPr>
-          <w:fldChar w:fldCharType="end"/>
-        </w:r>
-      </w:hyperlink>
-    </w:p>
-    <w:p>
-      <w:pPr>
-        <w:pStyle w:val="TM3"/>
-        <w:tabs>
-          <w:tab w:val="left" w:pos="1200"/>
-          <w:tab w:val="right" w:leader="dot" w:pos="9060"/>
-        </w:tabs>
-        <w:rPr>
-          <w:rFonts w:eastAsiaTheme="minorEastAsia" w:cstheme="minorBidi"/>
-          <w:i w:val="0"/>
-          <w:iCs w:val="0"/>
-          <w:noProof/>
-          <w:kern w:val="2"/>
-          <w:sz w:val="22"/>
-          <w:szCs w:val="22"/>
-          <w14:ligatures w14:val="standardContextual"/>
-        </w:rPr>
-      </w:pPr>
-      <w:hyperlink w:anchor="_Toc190185535" w:history="1">
-        <w:r>
-          <w:rPr>
-            <w:rStyle w:val="Lienhypertexte"/>
-            <w:noProof/>
-          </w:rPr>
-          <w:t>1.5.2</w:t>
-        </w:r>
-        <w:r>
-          <w:rPr>
-            <w:rFonts w:eastAsiaTheme="minorEastAsia" w:cstheme="minorBidi"/>
-            <w:i w:val="0"/>
-            <w:iCs w:val="0"/>
-            <w:noProof/>
-            <w:kern w:val="2"/>
-            <w:sz w:val="22"/>
-            <w:szCs w:val="22"/>
-            <w14:ligatures w14:val="standardContextual"/>
-          </w:rPr>
-          <w:tab/>
-        </w:r>
-        <w:r>
-          <w:rPr>
-            <w:rStyle w:val="Lienhypertexte"/>
-            <w:noProof/>
-          </w:rPr>
-          <w:t>Caractéristiques des utilisateurs et impacts</w:t>
-        </w:r>
-        <w:r>
-          <w:rPr>
-            <w:noProof/>
-            <w:webHidden/>
-          </w:rPr>
-          <w:tab/>
-        </w:r>
-        <w:r>
-          <w:rPr>
-            <w:noProof/>
-            <w:webHidden/>
-          </w:rPr>
-          <w:fldChar w:fldCharType="begin"/>
-        </w:r>
-        <w:r>
-          <w:rPr>
-            <w:noProof/>
-            <w:webHidden/>
-          </w:rPr>
-          <w:instrText xml:space="preserve"> PAGEREF _Toc190185535 \h </w:instrText>
-        </w:r>
-        <w:r>
-          <w:rPr>
-            <w:noProof/>
-            <w:webHidden/>
-          </w:rPr>
-        </w:r>
-        <w:r>
-          <w:rPr>
-            <w:noProof/>
-            <w:webHidden/>
-          </w:rPr>
-          <w:fldChar w:fldCharType="separate"/>
-        </w:r>
-        <w:r>
-          <w:rPr>
-            <w:noProof/>
-            <w:webHidden/>
-          </w:rPr>
-          <w:t>3</w:t>
-        </w:r>
-        <w:r>
-          <w:rPr>
-            <w:noProof/>
-            <w:webHidden/>
-          </w:rPr>
-          <w:fldChar w:fldCharType="end"/>
-        </w:r>
-      </w:hyperlink>
-    </w:p>
-    <w:p>
-      <w:pPr>
-        <w:pStyle w:val="TM3"/>
-        <w:tabs>
-          <w:tab w:val="left" w:pos="1200"/>
-          <w:tab w:val="right" w:leader="dot" w:pos="9060"/>
-        </w:tabs>
-        <w:rPr>
-          <w:rFonts w:eastAsiaTheme="minorEastAsia" w:cstheme="minorBidi"/>
-          <w:i w:val="0"/>
-          <w:iCs w:val="0"/>
-          <w:noProof/>
-          <w:kern w:val="2"/>
-          <w:sz w:val="22"/>
-          <w:szCs w:val="22"/>
-          <w14:ligatures w14:val="standardContextual"/>
-        </w:rPr>
-      </w:pPr>
-      <w:hyperlink w:anchor="_Toc190185536" w:history="1">
-        <w:r>
-          <w:rPr>
-            <w:rStyle w:val="Lienhypertexte"/>
-            <w:noProof/>
-          </w:rPr>
-          <w:t>1.5.3</w:t>
-        </w:r>
-        <w:r>
-          <w:rPr>
-            <w:rFonts w:eastAsiaTheme="minorEastAsia" w:cstheme="minorBidi"/>
-            <w:i w:val="0"/>
-            <w:iCs w:val="0"/>
-            <w:noProof/>
-            <w:kern w:val="2"/>
-            <w:sz w:val="22"/>
-            <w:szCs w:val="22"/>
-            <w14:ligatures w14:val="standardContextual"/>
-          </w:rPr>
-          <w:tab/>
-        </w:r>
-        <w:r>
-          <w:rPr>
-            <w:rStyle w:val="Lienhypertexte"/>
-            <w:noProof/>
-          </w:rPr>
-          <w:t>Fonctionnalités requises (du point de vue de l’utilisateur)</w:t>
-        </w:r>
-        <w:r>
-          <w:rPr>
-            <w:noProof/>
-            <w:webHidden/>
-          </w:rPr>
-          <w:tab/>
-        </w:r>
-        <w:r>
-          <w:rPr>
-            <w:noProof/>
-            <w:webHidden/>
-          </w:rPr>
-          <w:fldChar w:fldCharType="begin"/>
-        </w:r>
-        <w:r>
-          <w:rPr>
-            <w:noProof/>
-            <w:webHidden/>
-          </w:rPr>
-          <w:instrText xml:space="preserve"> PAGEREF _Toc190185536 \h </w:instrText>
-        </w:r>
-        <w:r>
-          <w:rPr>
-            <w:noProof/>
-            <w:webHidden/>
-          </w:rPr>
-        </w:r>
-        <w:r>
-          <w:rPr>
-            <w:noProof/>
-            <w:webHidden/>
-          </w:rPr>
-          <w:fldChar w:fldCharType="separate"/>
-        </w:r>
-        <w:r>
-          <w:rPr>
-            <w:noProof/>
-            <w:webHidden/>
-          </w:rPr>
-          <w:t>3</w:t>
-        </w:r>
-        <w:r>
-          <w:rPr>
-            <w:noProof/>
-            <w:webHidden/>
-          </w:rPr>
-          <w:fldChar w:fldCharType="end"/>
-        </w:r>
-      </w:hyperlink>
-    </w:p>
-    <w:p>
-      <w:pPr>
-        <w:pStyle w:val="TM3"/>
-        <w:tabs>
-          <w:tab w:val="left" w:pos="1200"/>
-          <w:tab w:val="right" w:leader="dot" w:pos="9060"/>
-        </w:tabs>
-        <w:rPr>
-          <w:rFonts w:eastAsiaTheme="minorEastAsia" w:cstheme="minorBidi"/>
-          <w:i w:val="0"/>
-          <w:iCs w:val="0"/>
-          <w:noProof/>
-          <w:kern w:val="2"/>
-          <w:sz w:val="22"/>
-          <w:szCs w:val="22"/>
-          <w14:ligatures w14:val="standardContextual"/>
-        </w:rPr>
-      </w:pPr>
-      <w:hyperlink w:anchor="_Toc190185537" w:history="1">
-        <w:r>
-          <w:rPr>
-            <w:rStyle w:val="Lienhypertexte"/>
-            <w:noProof/>
-          </w:rPr>
-          <w:t>1.5.4</w:t>
-        </w:r>
-        <w:r>
-          <w:rPr>
-            <w:rFonts w:eastAsiaTheme="minorEastAsia" w:cstheme="minorBidi"/>
-            <w:i w:val="0"/>
-            <w:iCs w:val="0"/>
-            <w:noProof/>
-            <w:kern w:val="2"/>
-            <w:sz w:val="22"/>
-            <w:szCs w:val="22"/>
-            <w14:ligatures w14:val="standardContextual"/>
-          </w:rPr>
-          <w:tab/>
-        </w:r>
-        <w:r>
-          <w:rPr>
-            <w:rStyle w:val="Lienhypertexte"/>
-            <w:noProof/>
-          </w:rPr>
-          <w:t>Contraintes</w:t>
-        </w:r>
-        <w:r>
-          <w:rPr>
-            <w:noProof/>
-            <w:webHidden/>
-          </w:rPr>
-          <w:tab/>
-        </w:r>
-        <w:r>
-          <w:rPr>
-            <w:noProof/>
-            <w:webHidden/>
-          </w:rPr>
-          <w:fldChar w:fldCharType="begin"/>
-        </w:r>
-        <w:r>
-          <w:rPr>
-            <w:noProof/>
-            <w:webHidden/>
-          </w:rPr>
-          <w:instrText xml:space="preserve"> PAGEREF _Toc190185537 \h </w:instrText>
-        </w:r>
-        <w:r>
-          <w:rPr>
-            <w:noProof/>
-            <w:webHidden/>
-          </w:rPr>
-        </w:r>
-        <w:r>
-          <w:rPr>
-            <w:noProof/>
-            <w:webHidden/>
-          </w:rPr>
-          <w:fldChar w:fldCharType="separate"/>
-        </w:r>
-        <w:r>
-          <w:rPr>
-            <w:noProof/>
-            <w:webHidden/>
-          </w:rPr>
-          <w:t>3</w:t>
-        </w:r>
-        <w:r>
-          <w:rPr>
-            <w:noProof/>
-            <w:webHidden/>
-          </w:rPr>
-          <w:fldChar w:fldCharType="end"/>
-        </w:r>
-      </w:hyperlink>
-    </w:p>
-    <w:p>
-      <w:pPr>
-        <w:pStyle w:val="TM3"/>
-        <w:tabs>
-          <w:tab w:val="left" w:pos="1200"/>
-          <w:tab w:val="right" w:leader="dot" w:pos="9060"/>
-        </w:tabs>
-        <w:rPr>
-          <w:rFonts w:eastAsiaTheme="minorEastAsia" w:cstheme="minorBidi"/>
-          <w:i w:val="0"/>
-          <w:iCs w:val="0"/>
-          <w:noProof/>
-          <w:kern w:val="2"/>
-          <w:sz w:val="22"/>
-          <w:szCs w:val="22"/>
-          <w14:ligatures w14:val="standardContextual"/>
-        </w:rPr>
-      </w:pPr>
-      <w:hyperlink w:anchor="_Toc190185538" w:history="1">
-        <w:r>
-          <w:rPr>
-            <w:rStyle w:val="Lienhypertexte"/>
-            <w:noProof/>
-          </w:rPr>
-          <w:t>1.5.5</w:t>
-        </w:r>
-        <w:r>
-          <w:rPr>
-            <w:rFonts w:eastAsiaTheme="minorEastAsia" w:cstheme="minorBidi"/>
-            <w:i w:val="0"/>
-            <w:iCs w:val="0"/>
-            <w:noProof/>
-            <w:kern w:val="2"/>
-            <w:sz w:val="22"/>
-            <w:szCs w:val="22"/>
-            <w14:ligatures w14:val="standardContextual"/>
-          </w:rPr>
-          <w:tab/>
-        </w:r>
-        <w:r>
-          <w:rPr>
-            <w:rStyle w:val="Lienhypertexte"/>
-            <w:noProof/>
-          </w:rPr>
-          <w:t>Travail à réaliser par l'apprenti</w:t>
-        </w:r>
-        <w:r>
-          <w:rPr>
-            <w:noProof/>
-            <w:webHidden/>
-          </w:rPr>
-          <w:tab/>
-        </w:r>
-        <w:r>
-          <w:rPr>
-            <w:noProof/>
-            <w:webHidden/>
-          </w:rPr>
-          <w:fldChar w:fldCharType="begin"/>
-        </w:r>
-        <w:r>
-          <w:rPr>
-            <w:noProof/>
-            <w:webHidden/>
-          </w:rPr>
-          <w:instrText xml:space="preserve"> PAGEREF _Toc190185538 \h </w:instrText>
-        </w:r>
-        <w:r>
-          <w:rPr>
-            <w:noProof/>
-            <w:webHidden/>
-          </w:rPr>
-        </w:r>
-        <w:r>
-          <w:rPr>
-            <w:noProof/>
-            <w:webHidden/>
-          </w:rPr>
-          <w:fldChar w:fldCharType="separate"/>
-        </w:r>
-        <w:r>
-          <w:rPr>
-            <w:noProof/>
-            <w:webHidden/>
-          </w:rPr>
-          <w:t>4</w:t>
-        </w:r>
-        <w:r>
-          <w:rPr>
-            <w:noProof/>
-            <w:webHidden/>
-          </w:rPr>
-          <w:fldChar w:fldCharType="end"/>
-        </w:r>
-      </w:hyperlink>
-    </w:p>
-    <w:p>
-      <w:pPr>
-        <w:pStyle w:val="TM3"/>
-        <w:tabs>
-          <w:tab w:val="left" w:pos="1200"/>
-          <w:tab w:val="right" w:leader="dot" w:pos="9060"/>
-        </w:tabs>
-        <w:rPr>
-          <w:rFonts w:eastAsiaTheme="minorEastAsia" w:cstheme="minorBidi"/>
-          <w:i w:val="0"/>
-          <w:iCs w:val="0"/>
-          <w:noProof/>
-          <w:kern w:val="2"/>
-          <w:sz w:val="22"/>
-          <w:szCs w:val="22"/>
-          <w14:ligatures w14:val="standardContextual"/>
-        </w:rPr>
-      </w:pPr>
-      <w:hyperlink w:anchor="_Toc190185539" w:history="1">
-        <w:r>
-          <w:rPr>
-            <w:rStyle w:val="Lienhypertexte"/>
-            <w:noProof/>
-          </w:rPr>
-          <w:t>1.5.6</w:t>
-        </w:r>
-        <w:r>
-          <w:rPr>
-            <w:rFonts w:eastAsiaTheme="minorEastAsia" w:cstheme="minorBidi"/>
-            <w:i w:val="0"/>
-            <w:iCs w:val="0"/>
-            <w:noProof/>
-            <w:kern w:val="2"/>
-            <w:sz w:val="22"/>
-            <w:szCs w:val="22"/>
-            <w14:ligatures w14:val="standardContextual"/>
-          </w:rPr>
-          <w:tab/>
-        </w:r>
-        <w:r>
-          <w:rPr>
-            <w:rStyle w:val="Lienhypertexte"/>
-            <w:noProof/>
-          </w:rPr>
-          <w:t>Si le temps le permet …</w:t>
-        </w:r>
-        <w:r>
-          <w:rPr>
-            <w:noProof/>
-            <w:webHidden/>
-          </w:rPr>
-          <w:tab/>
-        </w:r>
-        <w:r>
-          <w:rPr>
-            <w:noProof/>
-            <w:webHidden/>
-          </w:rPr>
-          <w:fldChar w:fldCharType="begin"/>
-        </w:r>
-        <w:r>
-          <w:rPr>
-            <w:noProof/>
-            <w:webHidden/>
-          </w:rPr>
-          <w:instrText xml:space="preserve"> PAGEREF _Toc190185539 \h </w:instrText>
-        </w:r>
-        <w:r>
-          <w:rPr>
-            <w:noProof/>
-            <w:webHidden/>
-          </w:rPr>
-        </w:r>
-        <w:r>
-          <w:rPr>
-            <w:noProof/>
-            <w:webHidden/>
-          </w:rPr>
-          <w:fldChar w:fldCharType="separate"/>
-        </w:r>
-        <w:r>
-          <w:rPr>
-            <w:noProof/>
-            <w:webHidden/>
-          </w:rPr>
-          <w:t>4</w:t>
-        </w:r>
-        <w:r>
-          <w:rPr>
-            <w:noProof/>
-            <w:webHidden/>
-          </w:rPr>
-          <w:fldChar w:fldCharType="end"/>
-        </w:r>
-      </w:hyperlink>
-    </w:p>
-    <w:p>
-      <w:pPr>
-        <w:pStyle w:val="TM3"/>
-        <w:tabs>
-          <w:tab w:val="left" w:pos="1200"/>
-          <w:tab w:val="right" w:leader="dot" w:pos="9060"/>
-        </w:tabs>
-        <w:rPr>
-          <w:rFonts w:eastAsiaTheme="minorEastAsia" w:cstheme="minorBidi"/>
-          <w:i w:val="0"/>
-          <w:iCs w:val="0"/>
-          <w:noProof/>
-          <w:kern w:val="2"/>
-          <w:sz w:val="22"/>
-          <w:szCs w:val="22"/>
-          <w14:ligatures w14:val="standardContextual"/>
-        </w:rPr>
-      </w:pPr>
-      <w:hyperlink w:anchor="_Toc190185540" w:history="1">
-        <w:r>
-          <w:rPr>
-            <w:rStyle w:val="Lienhypertexte"/>
-            <w:noProof/>
-          </w:rPr>
-          <w:t>1.5.7</w:t>
-        </w:r>
-        <w:r>
-          <w:rPr>
-            <w:rFonts w:eastAsiaTheme="minorEastAsia" w:cstheme="minorBidi"/>
-            <w:i w:val="0"/>
-            <w:iCs w:val="0"/>
-            <w:noProof/>
-            <w:kern w:val="2"/>
-            <w:sz w:val="22"/>
-            <w:szCs w:val="22"/>
-            <w14:ligatures w14:val="standardContextual"/>
-          </w:rPr>
-          <w:tab/>
-        </w:r>
-        <w:r>
-          <w:rPr>
-            <w:rStyle w:val="Lienhypertexte"/>
-            <w:noProof/>
-          </w:rPr>
-          <w:t>Méthodes de validation des solutions</w:t>
-        </w:r>
-        <w:r>
-          <w:rPr>
-            <w:noProof/>
-            <w:webHidden/>
-          </w:rPr>
-          <w:tab/>
-        </w:r>
-        <w:r>
-          <w:rPr>
-            <w:noProof/>
-            <w:webHidden/>
-          </w:rPr>
-          <w:fldChar w:fldCharType="begin"/>
-        </w:r>
-        <w:r>
-          <w:rPr>
-            <w:noProof/>
-            <w:webHidden/>
-          </w:rPr>
-          <w:instrText xml:space="preserve"> PAGEREF _Toc190185540 \h </w:instrText>
-        </w:r>
-        <w:r>
-          <w:rPr>
-            <w:noProof/>
-            <w:webHidden/>
-          </w:rPr>
-        </w:r>
-        <w:r>
-          <w:rPr>
-            <w:noProof/>
-            <w:webHidden/>
-          </w:rPr>
-          <w:fldChar w:fldCharType="separate"/>
-        </w:r>
-        <w:r>
-          <w:rPr>
-            <w:noProof/>
-            <w:webHidden/>
-          </w:rPr>
-          <w:t>4</w:t>
         </w:r>
         <w:r>
           <w:rPr>
@@ -1466,7 +779,7 @@
           <w14:ligatures w14:val="standardContextual"/>
         </w:rPr>
       </w:pPr>
-      <w:hyperlink w:anchor="_Toc190185541" w:history="1">
+      <w:hyperlink w:anchor="_Toc190240607" w:history="1">
         <w:r>
           <w:rPr>
             <w:rStyle w:val="Lienhypertexte"/>
@@ -1512,7 +825,7 @@
             <w:noProof/>
             <w:webHidden/>
           </w:rPr>
-          <w:instrText xml:space="preserve"> PAGEREF _Toc190185541 \h </w:instrText>
+          <w:instrText xml:space="preserve"> PAGEREF _Toc190240607 \h </w:instrText>
         </w:r>
         <w:r>
           <w:rPr>
@@ -1532,7 +845,7 @@
             <w:noProof/>
             <w:webHidden/>
           </w:rPr>
-          <w:t>4</w:t>
+          <w:t>3</w:t>
         </w:r>
         <w:r>
           <w:rPr>
@@ -1560,7 +873,7 @@
           <w14:ligatures w14:val="standardContextual"/>
         </w:rPr>
       </w:pPr>
-      <w:hyperlink w:anchor="_Toc190185542" w:history="1">
+      <w:hyperlink w:anchor="_Toc190240608" w:history="1">
         <w:r>
           <w:rPr>
             <w:rStyle w:val="Lienhypertexte"/>
@@ -1606,7 +919,7 @@
             <w:noProof/>
             <w:webHidden/>
           </w:rPr>
-          <w:instrText xml:space="preserve"> PAGEREF _Toc190185542 \h </w:instrText>
+          <w:instrText xml:space="preserve"> PAGEREF _Toc190240608 \h </w:instrText>
         </w:r>
         <w:r>
           <w:rPr>
@@ -1626,7 +939,7 @@
             <w:noProof/>
             <w:webHidden/>
           </w:rPr>
-          <w:t>4</w:t>
+          <w:t>3</w:t>
         </w:r>
         <w:r>
           <w:rPr>
@@ -1656,7 +969,7 @@
           <w14:ligatures w14:val="standardContextual"/>
         </w:rPr>
       </w:pPr>
-      <w:hyperlink w:anchor="_Toc190185543" w:history="1">
+      <w:hyperlink w:anchor="_Toc190240609" w:history="1">
         <w:r>
           <w:rPr>
             <w:rStyle w:val="Lienhypertexte"/>
@@ -1704,7 +1017,7 @@
             <w:noProof/>
             <w:webHidden/>
           </w:rPr>
-          <w:instrText xml:space="preserve"> PAGEREF _Toc190185543 \h </w:instrText>
+          <w:instrText xml:space="preserve"> PAGEREF _Toc190240609 \h </w:instrText>
         </w:r>
         <w:r>
           <w:rPr>
@@ -1724,7 +1037,7 @@
             <w:noProof/>
             <w:webHidden/>
           </w:rPr>
-          <w:t>4</w:t>
+          <w:t>3</w:t>
         </w:r>
         <w:r>
           <w:rPr>
@@ -1754,7 +1067,7 @@
           <w14:ligatures w14:val="standardContextual"/>
         </w:rPr>
       </w:pPr>
-      <w:hyperlink w:anchor="_Toc190185544" w:history="1">
+      <w:hyperlink w:anchor="_Toc190240610" w:history="1">
         <w:r>
           <w:rPr>
             <w:rStyle w:val="Lienhypertexte"/>
@@ -1802,7 +1115,7 @@
             <w:noProof/>
             <w:webHidden/>
           </w:rPr>
-          <w:instrText xml:space="preserve"> PAGEREF _Toc190185544 \h </w:instrText>
+          <w:instrText xml:space="preserve"> PAGEREF _Toc190240610 \h </w:instrText>
         </w:r>
         <w:r>
           <w:rPr>
@@ -1822,7 +1135,7 @@
             <w:noProof/>
             <w:webHidden/>
           </w:rPr>
-          <w:t>4</w:t>
+          <w:t>3</w:t>
         </w:r>
         <w:r>
           <w:rPr>
@@ -1850,7 +1163,7 @@
           <w14:ligatures w14:val="standardContextual"/>
         </w:rPr>
       </w:pPr>
-      <w:hyperlink w:anchor="_Toc190185545" w:history="1">
+      <w:hyperlink w:anchor="_Toc190240611" w:history="1">
         <w:r>
           <w:rPr>
             <w:rStyle w:val="Lienhypertexte"/>
@@ -1896,7 +1209,7 @@
             <w:noProof/>
             <w:webHidden/>
           </w:rPr>
-          <w:instrText xml:space="preserve"> PAGEREF _Toc190185545 \h </w:instrText>
+          <w:instrText xml:space="preserve"> PAGEREF _Toc190240611 \h </w:instrText>
         </w:r>
         <w:r>
           <w:rPr>
@@ -1916,7 +1229,7 @@
             <w:noProof/>
             <w:webHidden/>
           </w:rPr>
-          <w:t>4</w:t>
+          <w:t>3</w:t>
         </w:r>
         <w:r>
           <w:rPr>
@@ -1944,7 +1257,7 @@
           <w14:ligatures w14:val="standardContextual"/>
         </w:rPr>
       </w:pPr>
-      <w:hyperlink w:anchor="_Toc190185546" w:history="1">
+      <w:hyperlink w:anchor="_Toc190240612" w:history="1">
         <w:r>
           <w:rPr>
             <w:rStyle w:val="Lienhypertexte"/>
@@ -1990,7 +1303,7 @@
             <w:noProof/>
             <w:webHidden/>
           </w:rPr>
-          <w:instrText xml:space="preserve"> PAGEREF _Toc190185546 \h </w:instrText>
+          <w:instrText xml:space="preserve"> PAGEREF _Toc190240612 \h </w:instrText>
         </w:r>
         <w:r>
           <w:rPr>
@@ -2038,7 +1351,7 @@
           <w14:ligatures w14:val="standardContextual"/>
         </w:rPr>
       </w:pPr>
-      <w:hyperlink w:anchor="_Toc190185547" w:history="1">
+      <w:hyperlink w:anchor="_Toc190240613" w:history="1">
         <w:r>
           <w:rPr>
             <w:rStyle w:val="Lienhypertexte"/>
@@ -2084,7 +1397,7 @@
             <w:noProof/>
             <w:webHidden/>
           </w:rPr>
-          <w:instrText xml:space="preserve"> PAGEREF _Toc190185547 \h </w:instrText>
+          <w:instrText xml:space="preserve"> PAGEREF _Toc190240613 \h </w:instrText>
         </w:r>
         <w:r>
           <w:rPr>
@@ -2104,7 +1417,7 @@
             <w:noProof/>
             <w:webHidden/>
           </w:rPr>
-          <w:t>5</w:t>
+          <w:t>4</w:t>
         </w:r>
         <w:r>
           <w:rPr>
@@ -2132,7 +1445,7 @@
           <w14:ligatures w14:val="standardContextual"/>
         </w:rPr>
       </w:pPr>
-      <w:hyperlink w:anchor="_Toc190185548" w:history="1">
+      <w:hyperlink w:anchor="_Toc190240614" w:history="1">
         <w:r>
           <w:rPr>
             <w:rStyle w:val="Lienhypertexte"/>
@@ -2178,7 +1491,7 @@
             <w:noProof/>
             <w:webHidden/>
           </w:rPr>
-          <w:instrText xml:space="preserve"> PAGEREF _Toc190185548 \h </w:instrText>
+          <w:instrText xml:space="preserve"> PAGEREF _Toc190240614 \h </w:instrText>
         </w:r>
         <w:r>
           <w:rPr>
@@ -2198,7 +1511,7 @@
             <w:noProof/>
             <w:webHidden/>
           </w:rPr>
-          <w:t>5</w:t>
+          <w:t>4</w:t>
         </w:r>
         <w:r>
           <w:rPr>
@@ -2228,7 +1541,7 @@
           <w14:ligatures w14:val="standardContextual"/>
         </w:rPr>
       </w:pPr>
-      <w:hyperlink w:anchor="_Toc190185549" w:history="1">
+      <w:hyperlink w:anchor="_Toc190240615" w:history="1">
         <w:r>
           <w:rPr>
             <w:rStyle w:val="Lienhypertexte"/>
@@ -2276,7 +1589,7 @@
             <w:noProof/>
             <w:webHidden/>
           </w:rPr>
-          <w:instrText xml:space="preserve"> PAGEREF _Toc190185549 \h </w:instrText>
+          <w:instrText xml:space="preserve"> PAGEREF _Toc190240615 \h </w:instrText>
         </w:r>
         <w:r>
           <w:rPr>
@@ -2296,7 +1609,7 @@
             <w:noProof/>
             <w:webHidden/>
           </w:rPr>
-          <w:t>5</w:t>
+          <w:t>4</w:t>
         </w:r>
         <w:r>
           <w:rPr>
@@ -2324,7 +1637,7 @@
           <w14:ligatures w14:val="standardContextual"/>
         </w:rPr>
       </w:pPr>
-      <w:hyperlink w:anchor="_Toc190185550" w:history="1">
+      <w:hyperlink w:anchor="_Toc190240616" w:history="1">
         <w:r>
           <w:rPr>
             <w:rStyle w:val="Lienhypertexte"/>
@@ -2370,7 +1683,7 @@
             <w:noProof/>
             <w:webHidden/>
           </w:rPr>
-          <w:instrText xml:space="preserve"> PAGEREF _Toc190185550 \h </w:instrText>
+          <w:instrText xml:space="preserve"> PAGEREF _Toc190240616 \h </w:instrText>
         </w:r>
         <w:r>
           <w:rPr>
@@ -2390,7 +1703,7 @@
             <w:noProof/>
             <w:webHidden/>
           </w:rPr>
-          <w:t>5</w:t>
+          <w:t>4</w:t>
         </w:r>
         <w:r>
           <w:rPr>
@@ -2418,7 +1731,7 @@
           <w14:ligatures w14:val="standardContextual"/>
         </w:rPr>
       </w:pPr>
-      <w:hyperlink w:anchor="_Toc190185551" w:history="1">
+      <w:hyperlink w:anchor="_Toc190240617" w:history="1">
         <w:r>
           <w:rPr>
             <w:rStyle w:val="Lienhypertexte"/>
@@ -2464,7 +1777,7 @@
             <w:noProof/>
             <w:webHidden/>
           </w:rPr>
-          <w:instrText xml:space="preserve"> PAGEREF _Toc190185551 \h </w:instrText>
+          <w:instrText xml:space="preserve"> PAGEREF _Toc190240617 \h </w:instrText>
         </w:r>
         <w:r>
           <w:rPr>
@@ -2484,7 +1797,7 @@
             <w:noProof/>
             <w:webHidden/>
           </w:rPr>
-          <w:t>5</w:t>
+          <w:t>4</w:t>
         </w:r>
         <w:r>
           <w:rPr>
@@ -2514,7 +1827,7 @@
           <w14:ligatures w14:val="standardContextual"/>
         </w:rPr>
       </w:pPr>
-      <w:hyperlink w:anchor="_Toc190185552" w:history="1">
+      <w:hyperlink w:anchor="_Toc190240618" w:history="1">
         <w:r>
           <w:rPr>
             <w:rStyle w:val="Lienhypertexte"/>
@@ -2562,7 +1875,7 @@
             <w:noProof/>
             <w:webHidden/>
           </w:rPr>
-          <w:instrText xml:space="preserve"> PAGEREF _Toc190185552 \h </w:instrText>
+          <w:instrText xml:space="preserve"> PAGEREF _Toc190240618 \h </w:instrText>
         </w:r>
         <w:r>
           <w:rPr>
@@ -2582,7 +1895,7 @@
             <w:noProof/>
             <w:webHidden/>
           </w:rPr>
-          <w:t>5</w:t>
+          <w:t>4</w:t>
         </w:r>
         <w:r>
           <w:rPr>
@@ -2610,7 +1923,7 @@
           <w14:ligatures w14:val="standardContextual"/>
         </w:rPr>
       </w:pPr>
-      <w:hyperlink w:anchor="_Toc190185553" w:history="1">
+      <w:hyperlink w:anchor="_Toc190240619" w:history="1">
         <w:r>
           <w:rPr>
             <w:rStyle w:val="Lienhypertexte"/>
@@ -2656,7 +1969,7 @@
             <w:noProof/>
             <w:webHidden/>
           </w:rPr>
-          <w:instrText xml:space="preserve"> PAGEREF _Toc190185553 \h </w:instrText>
+          <w:instrText xml:space="preserve"> PAGEREF _Toc190240619 \h </w:instrText>
         </w:r>
         <w:r>
           <w:rPr>
@@ -2676,7 +1989,7 @@
             <w:noProof/>
             <w:webHidden/>
           </w:rPr>
-          <w:t>5</w:t>
+          <w:t>4</w:t>
         </w:r>
         <w:r>
           <w:rPr>
@@ -2706,7 +2019,7 @@
           <w14:ligatures w14:val="standardContextual"/>
         </w:rPr>
       </w:pPr>
-      <w:hyperlink w:anchor="_Toc190185554" w:history="1">
+      <w:hyperlink w:anchor="_Toc190240620" w:history="1">
         <w:r>
           <w:rPr>
             <w:rStyle w:val="Lienhypertexte"/>
@@ -2754,7 +2067,7 @@
             <w:noProof/>
             <w:webHidden/>
           </w:rPr>
-          <w:instrText xml:space="preserve"> PAGEREF _Toc190185554 \h </w:instrText>
+          <w:instrText xml:space="preserve"> PAGEREF _Toc190240620 \h </w:instrText>
         </w:r>
         <w:r>
           <w:rPr>
@@ -2774,7 +2087,7 @@
             <w:noProof/>
             <w:webHidden/>
           </w:rPr>
-          <w:t>5</w:t>
+          <w:t>4</w:t>
         </w:r>
         <w:r>
           <w:rPr>
@@ -2802,7 +2115,7 @@
           <w14:ligatures w14:val="standardContextual"/>
         </w:rPr>
       </w:pPr>
-      <w:hyperlink w:anchor="_Toc190185555" w:history="1">
+      <w:hyperlink w:anchor="_Toc190240621" w:history="1">
         <w:r>
           <w:rPr>
             <w:rStyle w:val="Lienhypertexte"/>
@@ -2848,7 +2161,7 @@
             <w:noProof/>
             <w:webHidden/>
           </w:rPr>
-          <w:instrText xml:space="preserve"> PAGEREF _Toc190185555 \h </w:instrText>
+          <w:instrText xml:space="preserve"> PAGEREF _Toc190240621 \h </w:instrText>
         </w:r>
         <w:r>
           <w:rPr>
@@ -2868,7 +2181,7 @@
             <w:noProof/>
             <w:webHidden/>
           </w:rPr>
-          <w:t>5</w:t>
+          <w:t>4</w:t>
         </w:r>
         <w:r>
           <w:rPr>
@@ -2896,7 +2209,7 @@
           <w14:ligatures w14:val="standardContextual"/>
         </w:rPr>
       </w:pPr>
-      <w:hyperlink w:anchor="_Toc190185556" w:history="1">
+      <w:hyperlink w:anchor="_Toc190240622" w:history="1">
         <w:r>
           <w:rPr>
             <w:rStyle w:val="Lienhypertexte"/>
@@ -2942,7 +2255,7 @@
             <w:noProof/>
             <w:webHidden/>
           </w:rPr>
-          <w:instrText xml:space="preserve"> PAGEREF _Toc190185556 \h </w:instrText>
+          <w:instrText xml:space="preserve"> PAGEREF _Toc190240622 \h </w:instrText>
         </w:r>
         <w:r>
           <w:rPr>
@@ -2990,7 +2303,7 @@
           <w14:ligatures w14:val="standardContextual"/>
         </w:rPr>
       </w:pPr>
-      <w:hyperlink w:anchor="_Toc190185557" w:history="1">
+      <w:hyperlink w:anchor="_Toc190240623" w:history="1">
         <w:r>
           <w:rPr>
             <w:rStyle w:val="Lienhypertexte"/>
@@ -3036,7 +2349,7 @@
             <w:noProof/>
             <w:webHidden/>
           </w:rPr>
-          <w:instrText xml:space="preserve"> PAGEREF _Toc190185557 \h </w:instrText>
+          <w:instrText xml:space="preserve"> PAGEREF _Toc190240623 \h </w:instrText>
         </w:r>
         <w:r>
           <w:rPr>
@@ -3086,7 +2399,7 @@
           <w14:ligatures w14:val="standardContextual"/>
         </w:rPr>
       </w:pPr>
-      <w:hyperlink w:anchor="_Toc190185558" w:history="1">
+      <w:hyperlink w:anchor="_Toc190240624" w:history="1">
         <w:r>
           <w:rPr>
             <w:rStyle w:val="Lienhypertexte"/>
@@ -3134,7 +2447,7 @@
             <w:noProof/>
             <w:webHidden/>
           </w:rPr>
-          <w:instrText xml:space="preserve"> PAGEREF _Toc190185558 \h </w:instrText>
+          <w:instrText xml:space="preserve"> PAGEREF _Toc190240624 \h </w:instrText>
         </w:r>
         <w:r>
           <w:rPr>
@@ -3154,7 +2467,7 @@
             <w:noProof/>
             <w:webHidden/>
           </w:rPr>
-          <w:t>6</w:t>
+          <w:t>5</w:t>
         </w:r>
         <w:r>
           <w:rPr>
@@ -3182,7 +2495,7 @@
           <w14:ligatures w14:val="standardContextual"/>
         </w:rPr>
       </w:pPr>
-      <w:hyperlink w:anchor="_Toc190185559" w:history="1">
+      <w:hyperlink w:anchor="_Toc190240625" w:history="1">
         <w:r>
           <w:rPr>
             <w:rStyle w:val="Lienhypertexte"/>
@@ -3228,7 +2541,7 @@
             <w:noProof/>
             <w:webHidden/>
           </w:rPr>
-          <w:instrText xml:space="preserve"> PAGEREF _Toc190185559 \h </w:instrText>
+          <w:instrText xml:space="preserve"> PAGEREF _Toc190240625 \h </w:instrText>
         </w:r>
         <w:r>
           <w:rPr>
@@ -3248,7 +2561,7 @@
             <w:noProof/>
             <w:webHidden/>
           </w:rPr>
-          <w:t>6</w:t>
+          <w:t>5</w:t>
         </w:r>
         <w:r>
           <w:rPr>
@@ -3276,7 +2589,7 @@
           <w14:ligatures w14:val="standardContextual"/>
         </w:rPr>
       </w:pPr>
-      <w:hyperlink w:anchor="_Toc190185560" w:history="1">
+      <w:hyperlink w:anchor="_Toc190240626" w:history="1">
         <w:r>
           <w:rPr>
             <w:rStyle w:val="Lienhypertexte"/>
@@ -3322,7 +2635,7 @@
             <w:noProof/>
             <w:webHidden/>
           </w:rPr>
-          <w:instrText xml:space="preserve"> PAGEREF _Toc190185560 \h </w:instrText>
+          <w:instrText xml:space="preserve"> PAGEREF _Toc190240626 \h </w:instrText>
         </w:r>
         <w:r>
           <w:rPr>
@@ -3342,7 +2655,7 @@
             <w:noProof/>
             <w:webHidden/>
           </w:rPr>
-          <w:t>6</w:t>
+          <w:t>5</w:t>
         </w:r>
         <w:r>
           <w:rPr>
@@ -3370,7 +2683,7 @@
           <w14:ligatures w14:val="standardContextual"/>
         </w:rPr>
       </w:pPr>
-      <w:hyperlink w:anchor="_Toc190185561" w:history="1">
+      <w:hyperlink w:anchor="_Toc190240627" w:history="1">
         <w:r>
           <w:rPr>
             <w:rStyle w:val="Lienhypertexte"/>
@@ -3416,7 +2729,7 @@
             <w:noProof/>
             <w:webHidden/>
           </w:rPr>
-          <w:instrText xml:space="preserve"> PAGEREF _Toc190185561 \h </w:instrText>
+          <w:instrText xml:space="preserve"> PAGEREF _Toc190240627 \h </w:instrText>
         </w:r>
         <w:r>
           <w:rPr>
@@ -3436,7 +2749,7 @@
             <w:noProof/>
             <w:webHidden/>
           </w:rPr>
-          <w:t>6</w:t>
+          <w:t>5</w:t>
         </w:r>
         <w:r>
           <w:rPr>
@@ -3466,7 +2779,7 @@
           <w14:ligatures w14:val="standardContextual"/>
         </w:rPr>
       </w:pPr>
-      <w:hyperlink w:anchor="_Toc190185562" w:history="1">
+      <w:hyperlink w:anchor="_Toc190240628" w:history="1">
         <w:r>
           <w:rPr>
             <w:rStyle w:val="Lienhypertexte"/>
@@ -3514,7 +2827,7 @@
             <w:noProof/>
             <w:webHidden/>
           </w:rPr>
-          <w:instrText xml:space="preserve"> PAGEREF _Toc190185562 \h </w:instrText>
+          <w:instrText xml:space="preserve"> PAGEREF _Toc190240628 \h </w:instrText>
         </w:r>
         <w:r>
           <w:rPr>
@@ -3534,7 +2847,7 @@
             <w:noProof/>
             <w:webHidden/>
           </w:rPr>
-          <w:t>6</w:t>
+          <w:t>5</w:t>
         </w:r>
         <w:r>
           <w:rPr>
@@ -3567,7 +2880,7 @@
       </w:pPr>
       <w:bookmarkStart w:id="0" w:name="_Toc532179955"/>
       <w:bookmarkStart w:id="1" w:name="_Toc165969637"/>
-      <w:bookmarkStart w:id="2" w:name="_Toc190185528"/>
+      <w:bookmarkStart w:id="2" w:name="_Toc190240601"/>
       <w:r>
         <w:lastRenderedPageBreak/>
         <w:t>Spécifications</w:t>
@@ -3585,9 +2898,9 @@
       <w:pPr>
         <w:pStyle w:val="Titre2"/>
       </w:pPr>
-      <w:bookmarkStart w:id="3" w:name="_Toc190185529"/>
-      <w:bookmarkStart w:id="4" w:name="_Toc532179969"/>
-      <w:bookmarkStart w:id="5" w:name="_Toc165969639"/>
+      <w:bookmarkStart w:id="3" w:name="_Toc532179969"/>
+      <w:bookmarkStart w:id="4" w:name="_Toc165969639"/>
+      <w:bookmarkStart w:id="5" w:name="_Toc190240602"/>
       <w:r>
         <w:t>T</w:t>
       </w:r>
@@ -3597,7 +2910,7 @@
       <w:r>
         <w:t>e</w:t>
       </w:r>
-      <w:bookmarkEnd w:id="3"/>
+      <w:bookmarkEnd w:id="5"/>
     </w:p>
     <w:p>
       <w:pPr>
@@ -3621,7 +2934,7 @@
       <w:pPr>
         <w:pStyle w:val="Titre2"/>
       </w:pPr>
-      <w:bookmarkStart w:id="6" w:name="_Toc190185530"/>
+      <w:bookmarkStart w:id="6" w:name="_Toc190240603"/>
       <w:r>
         <w:t>Description</w:t>
       </w:r>
@@ -3650,7 +2963,7 @@
       <w:pPr>
         <w:pStyle w:val="Titre2"/>
       </w:pPr>
-      <w:bookmarkStart w:id="7" w:name="_Toc190185531"/>
+      <w:bookmarkStart w:id="7" w:name="_Toc190240604"/>
       <w:r>
         <w:t>Matériel et logiciels à disposition</w:t>
       </w:r>
@@ -3681,11 +2994,9 @@
           <w:numId w:val="48"/>
         </w:numPr>
       </w:pPr>
-      <w:proofErr w:type="spellStart"/>
       <w:r>
         <w:t>Vscode</w:t>
       </w:r>
-      <w:proofErr w:type="spellEnd"/>
     </w:p>
     <w:p>
       <w:pPr>
@@ -3732,7 +3043,7 @@
       <w:pPr>
         <w:pStyle w:val="Titre2"/>
       </w:pPr>
-      <w:bookmarkStart w:id="8" w:name="_Toc190185532"/>
+      <w:bookmarkStart w:id="8" w:name="_Toc190240605"/>
       <w:r>
         <w:t>P</w:t>
       </w:r>
@@ -3767,7 +3078,7 @@
       <w:pPr>
         <w:pStyle w:val="Titre2"/>
       </w:pPr>
-      <w:bookmarkStart w:id="9" w:name="_Toc190185533"/>
+      <w:bookmarkStart w:id="9" w:name="_Toc190240606"/>
       <w:r>
         <w:t>Cahier des charges</w:t>
       </w:r>
@@ -3796,7 +3107,7 @@
       <w:pPr>
         <w:pStyle w:val="Titre2"/>
       </w:pPr>
-      <w:bookmarkStart w:id="10" w:name="_Toc190185541"/>
+      <w:bookmarkStart w:id="10" w:name="_Toc190240607"/>
       <w:r>
         <w:t>Les points suivants seront évalués</w:t>
       </w:r>
@@ -3865,19 +3176,14 @@
         </w:numPr>
       </w:pPr>
       <w:r>
-        <w:t xml:space="preserve">L’utilisation de GitHub </w:t>
-      </w:r>
-      <w:proofErr w:type="spellStart"/>
-      <w:r>
-        <w:t>Projects</w:t>
-      </w:r>
-      <w:proofErr w:type="spellEnd"/>
+        <w:t>L’utilisation de GitHub Projects</w:t>
+      </w:r>
     </w:p>
     <w:p>
       <w:pPr>
         <w:pStyle w:val="Titre2"/>
       </w:pPr>
-      <w:bookmarkStart w:id="11" w:name="_Toc190185542"/>
+      <w:bookmarkStart w:id="11" w:name="_Toc190240608"/>
       <w:r>
         <w:t>Validation et conditions de réussite</w:t>
       </w:r>
@@ -3923,12 +3229,12 @@
       <w:pPr>
         <w:pStyle w:val="Titre1"/>
       </w:pPr>
-      <w:bookmarkStart w:id="12" w:name="_Toc190185543"/>
+      <w:bookmarkStart w:id="12" w:name="_Toc190240609"/>
       <w:r>
         <w:t>Planification</w:t>
       </w:r>
+      <w:bookmarkEnd w:id="3"/>
       <w:bookmarkEnd w:id="4"/>
-      <w:bookmarkEnd w:id="5"/>
       <w:r>
         <w:t xml:space="preserve"> Initiale</w:t>
       </w:r>
@@ -3948,7 +3254,7 @@
       </w:pPr>
       <w:bookmarkStart w:id="13" w:name="_Toc532179957"/>
       <w:bookmarkStart w:id="14" w:name="_Toc165969641"/>
-      <w:bookmarkStart w:id="15" w:name="_Toc190185544"/>
+      <w:bookmarkStart w:id="15" w:name="_Toc190240610"/>
       <w:r>
         <w:t>Analyse</w:t>
       </w:r>
@@ -3960,7 +3266,7 @@
       <w:pPr>
         <w:pStyle w:val="Titre2"/>
       </w:pPr>
-      <w:bookmarkStart w:id="16" w:name="_Toc190185545"/>
+      <w:bookmarkStart w:id="16" w:name="_Toc190240611"/>
       <w:r>
         <w:t>Opportunités</w:t>
       </w:r>
@@ -4090,7 +3396,7 @@
       </w:pPr>
       <w:bookmarkStart w:id="17" w:name="_Toc532179959"/>
       <w:bookmarkStart w:id="18" w:name="_Toc165969643"/>
-      <w:bookmarkStart w:id="19" w:name="_Toc190185546"/>
+      <w:bookmarkStart w:id="19" w:name="_Toc190240612"/>
       <w:r>
         <w:t>Document d’analyse</w:t>
       </w:r>
@@ -4254,7 +3560,7 @@
       </w:pPr>
       <w:bookmarkStart w:id="20" w:name="_Toc532179967"/>
       <w:bookmarkStart w:id="21" w:name="_Toc165969651"/>
-      <w:bookmarkStart w:id="22" w:name="_Toc190185547"/>
+      <w:bookmarkStart w:id="22" w:name="_Toc190240613"/>
       <w:r>
         <w:t>Conception des tests</w:t>
       </w:r>
@@ -4311,8 +3617,8 @@
       <w:pPr>
         <w:pStyle w:val="Titre2"/>
       </w:pPr>
-      <w:bookmarkStart w:id="23" w:name="_Toc190185548"/>
-      <w:bookmarkStart w:id="24" w:name="_Toc532179961"/>
+      <w:bookmarkStart w:id="23" w:name="_Toc532179961"/>
+      <w:bookmarkStart w:id="24" w:name="_Toc190240614"/>
       <w:r>
         <w:t>Planification</w:t>
       </w:r>
@@ -4322,7 +3628,7 @@
       <w:r>
         <w:t>e</w:t>
       </w:r>
-      <w:bookmarkEnd w:id="23"/>
+      <w:bookmarkEnd w:id="24"/>
     </w:p>
     <w:p>
       <w:pPr>
@@ -4360,8 +3666,8 @@
       </w:pPr>
       <w:bookmarkStart w:id="25" w:name="_Toc532179964"/>
       <w:bookmarkStart w:id="26" w:name="_Toc165969648"/>
-      <w:bookmarkStart w:id="27" w:name="_Toc190185549"/>
-      <w:bookmarkEnd w:id="24"/>
+      <w:bookmarkStart w:id="27" w:name="_Toc190240615"/>
+      <w:bookmarkEnd w:id="23"/>
       <w:r>
         <w:t>Réalisation</w:t>
       </w:r>
@@ -4373,9 +3679,410 @@
       <w:pPr>
         <w:pStyle w:val="Titre2"/>
       </w:pPr>
+      <w:r>
+        <w:t>Liste des routes</w:t>
+      </w:r>
+    </w:p>
+    <w:tbl>
+      <w:tblPr>
+        <w:tblStyle w:val="Grilledutableau"/>
+        <w:tblW w:w="0" w:type="auto"/>
+        <w:tblInd w:w="1134" w:type="dxa"/>
+        <w:tblLook w:val="04A0" w:firstRow="1" w:lastRow="0" w:firstColumn="1" w:lastColumn="0" w:noHBand="0" w:noVBand="1"/>
+      </w:tblPr>
+      <w:tblGrid>
+        <w:gridCol w:w="2039"/>
+        <w:gridCol w:w="1993"/>
+        <w:gridCol w:w="1947"/>
+        <w:gridCol w:w="1947"/>
+      </w:tblGrid>
+      <w:tr>
+        <w:tc>
+          <w:tcPr>
+            <w:tcW w:w="2265" w:type="dxa"/>
+          </w:tcPr>
+          <w:p>
+            <w:pPr>
+              <w:pStyle w:val="Retraitcorpsdetexte"/>
+              <w:ind w:left="0"/>
+            </w:pPr>
+            <w:r>
+              <w:t>Verbe http</w:t>
+            </w:r>
+          </w:p>
+        </w:tc>
+        <w:tc>
+          <w:tcPr>
+            <w:tcW w:w="2265" w:type="dxa"/>
+          </w:tcPr>
+          <w:p>
+            <w:pPr>
+              <w:pStyle w:val="Retraitcorpsdetexte"/>
+              <w:ind w:left="0"/>
+            </w:pPr>
+            <w:r>
+              <w:t>URI</w:t>
+            </w:r>
+          </w:p>
+        </w:tc>
+        <w:tc>
+          <w:tcPr>
+            <w:tcW w:w="2265" w:type="dxa"/>
+          </w:tcPr>
+          <w:p>
+            <w:pPr>
+              <w:pStyle w:val="Retraitcorpsdetexte"/>
+              <w:ind w:left="0"/>
+            </w:pPr>
+          </w:p>
+        </w:tc>
+        <w:tc>
+          <w:tcPr>
+            <w:tcW w:w="2265" w:type="dxa"/>
+          </w:tcPr>
+          <w:p>
+            <w:pPr>
+              <w:pStyle w:val="Retraitcorpsdetexte"/>
+              <w:ind w:left="0"/>
+            </w:pPr>
+          </w:p>
+        </w:tc>
+      </w:tr>
+      <w:tr>
+        <w:tc>
+          <w:tcPr>
+            <w:tcW w:w="2265" w:type="dxa"/>
+          </w:tcPr>
+          <w:p>
+            <w:pPr>
+              <w:pStyle w:val="Retraitcorpsdetexte"/>
+              <w:ind w:left="0"/>
+            </w:pPr>
+          </w:p>
+        </w:tc>
+        <w:tc>
+          <w:tcPr>
+            <w:tcW w:w="2265" w:type="dxa"/>
+          </w:tcPr>
+          <w:p>
+            <w:pPr>
+              <w:pStyle w:val="Retraitcorpsdetexte"/>
+              <w:ind w:left="0"/>
+            </w:pPr>
+          </w:p>
+        </w:tc>
+        <w:tc>
+          <w:tcPr>
+            <w:tcW w:w="2265" w:type="dxa"/>
+          </w:tcPr>
+          <w:p>
+            <w:pPr>
+              <w:pStyle w:val="Retraitcorpsdetexte"/>
+              <w:ind w:left="0"/>
+            </w:pPr>
+          </w:p>
+        </w:tc>
+        <w:tc>
+          <w:tcPr>
+            <w:tcW w:w="2265" w:type="dxa"/>
+          </w:tcPr>
+          <w:p>
+            <w:pPr>
+              <w:pStyle w:val="Retraitcorpsdetexte"/>
+              <w:ind w:left="0"/>
+            </w:pPr>
+          </w:p>
+        </w:tc>
+      </w:tr>
+      <w:tr>
+        <w:tc>
+          <w:tcPr>
+            <w:tcW w:w="2265" w:type="dxa"/>
+          </w:tcPr>
+          <w:p>
+            <w:pPr>
+              <w:pStyle w:val="Retraitcorpsdetexte"/>
+              <w:ind w:left="0"/>
+            </w:pPr>
+          </w:p>
+        </w:tc>
+        <w:tc>
+          <w:tcPr>
+            <w:tcW w:w="2265" w:type="dxa"/>
+          </w:tcPr>
+          <w:p>
+            <w:pPr>
+              <w:pStyle w:val="Retraitcorpsdetexte"/>
+              <w:ind w:left="0"/>
+            </w:pPr>
+          </w:p>
+        </w:tc>
+        <w:tc>
+          <w:tcPr>
+            <w:tcW w:w="2265" w:type="dxa"/>
+          </w:tcPr>
+          <w:p>
+            <w:pPr>
+              <w:pStyle w:val="Retraitcorpsdetexte"/>
+              <w:ind w:left="0"/>
+            </w:pPr>
+          </w:p>
+        </w:tc>
+        <w:tc>
+          <w:tcPr>
+            <w:tcW w:w="2265" w:type="dxa"/>
+          </w:tcPr>
+          <w:p>
+            <w:pPr>
+              <w:pStyle w:val="Retraitcorpsdetexte"/>
+              <w:ind w:left="0"/>
+            </w:pPr>
+          </w:p>
+        </w:tc>
+      </w:tr>
+      <w:tr>
+        <w:tc>
+          <w:tcPr>
+            <w:tcW w:w="2265" w:type="dxa"/>
+          </w:tcPr>
+          <w:p>
+            <w:pPr>
+              <w:pStyle w:val="Retraitcorpsdetexte"/>
+              <w:ind w:left="0"/>
+            </w:pPr>
+          </w:p>
+        </w:tc>
+        <w:tc>
+          <w:tcPr>
+            <w:tcW w:w="2265" w:type="dxa"/>
+          </w:tcPr>
+          <w:p>
+            <w:pPr>
+              <w:pStyle w:val="Retraitcorpsdetexte"/>
+              <w:ind w:left="0"/>
+            </w:pPr>
+          </w:p>
+        </w:tc>
+        <w:tc>
+          <w:tcPr>
+            <w:tcW w:w="2265" w:type="dxa"/>
+          </w:tcPr>
+          <w:p>
+            <w:pPr>
+              <w:pStyle w:val="Retraitcorpsdetexte"/>
+              <w:ind w:left="0"/>
+            </w:pPr>
+          </w:p>
+        </w:tc>
+        <w:tc>
+          <w:tcPr>
+            <w:tcW w:w="2265" w:type="dxa"/>
+          </w:tcPr>
+          <w:p>
+            <w:pPr>
+              <w:pStyle w:val="Retraitcorpsdetexte"/>
+              <w:ind w:left="0"/>
+            </w:pPr>
+          </w:p>
+        </w:tc>
+      </w:tr>
+      <w:tr>
+        <w:tc>
+          <w:tcPr>
+            <w:tcW w:w="2265" w:type="dxa"/>
+          </w:tcPr>
+          <w:p>
+            <w:pPr>
+              <w:pStyle w:val="Retraitcorpsdetexte"/>
+              <w:ind w:left="0"/>
+            </w:pPr>
+          </w:p>
+        </w:tc>
+        <w:tc>
+          <w:tcPr>
+            <w:tcW w:w="2265" w:type="dxa"/>
+          </w:tcPr>
+          <w:p>
+            <w:pPr>
+              <w:pStyle w:val="Retraitcorpsdetexte"/>
+              <w:ind w:left="0"/>
+            </w:pPr>
+          </w:p>
+        </w:tc>
+        <w:tc>
+          <w:tcPr>
+            <w:tcW w:w="2265" w:type="dxa"/>
+          </w:tcPr>
+          <w:p>
+            <w:pPr>
+              <w:pStyle w:val="Retraitcorpsdetexte"/>
+              <w:ind w:left="0"/>
+            </w:pPr>
+          </w:p>
+        </w:tc>
+        <w:tc>
+          <w:tcPr>
+            <w:tcW w:w="2265" w:type="dxa"/>
+          </w:tcPr>
+          <w:p>
+            <w:pPr>
+              <w:pStyle w:val="Retraitcorpsdetexte"/>
+              <w:ind w:left="0"/>
+            </w:pPr>
+          </w:p>
+        </w:tc>
+      </w:tr>
+      <w:tr>
+        <w:tc>
+          <w:tcPr>
+            <w:tcW w:w="2265" w:type="dxa"/>
+          </w:tcPr>
+          <w:p>
+            <w:pPr>
+              <w:pStyle w:val="Retraitcorpsdetexte"/>
+              <w:ind w:left="0"/>
+            </w:pPr>
+          </w:p>
+        </w:tc>
+        <w:tc>
+          <w:tcPr>
+            <w:tcW w:w="2265" w:type="dxa"/>
+          </w:tcPr>
+          <w:p>
+            <w:pPr>
+              <w:pStyle w:val="Retraitcorpsdetexte"/>
+              <w:ind w:left="0"/>
+            </w:pPr>
+          </w:p>
+        </w:tc>
+        <w:tc>
+          <w:tcPr>
+            <w:tcW w:w="2265" w:type="dxa"/>
+          </w:tcPr>
+          <w:p>
+            <w:pPr>
+              <w:pStyle w:val="Retraitcorpsdetexte"/>
+              <w:ind w:left="0"/>
+            </w:pPr>
+          </w:p>
+        </w:tc>
+        <w:tc>
+          <w:tcPr>
+            <w:tcW w:w="2265" w:type="dxa"/>
+          </w:tcPr>
+          <w:p>
+            <w:pPr>
+              <w:pStyle w:val="Retraitcorpsdetexte"/>
+              <w:ind w:left="0"/>
+            </w:pPr>
+          </w:p>
+        </w:tc>
+      </w:tr>
+      <w:tr>
+        <w:tc>
+          <w:tcPr>
+            <w:tcW w:w="2265" w:type="dxa"/>
+          </w:tcPr>
+          <w:p>
+            <w:pPr>
+              <w:pStyle w:val="Retraitcorpsdetexte"/>
+              <w:ind w:left="0"/>
+            </w:pPr>
+          </w:p>
+        </w:tc>
+        <w:tc>
+          <w:tcPr>
+            <w:tcW w:w="2265" w:type="dxa"/>
+          </w:tcPr>
+          <w:p>
+            <w:pPr>
+              <w:pStyle w:val="Retraitcorpsdetexte"/>
+              <w:ind w:left="0"/>
+            </w:pPr>
+          </w:p>
+        </w:tc>
+        <w:tc>
+          <w:tcPr>
+            <w:tcW w:w="2265" w:type="dxa"/>
+          </w:tcPr>
+          <w:p>
+            <w:pPr>
+              <w:pStyle w:val="Retraitcorpsdetexte"/>
+              <w:ind w:left="0"/>
+            </w:pPr>
+          </w:p>
+        </w:tc>
+        <w:tc>
+          <w:tcPr>
+            <w:tcW w:w="2265" w:type="dxa"/>
+          </w:tcPr>
+          <w:p>
+            <w:pPr>
+              <w:pStyle w:val="Retraitcorpsdetexte"/>
+              <w:ind w:left="0"/>
+            </w:pPr>
+          </w:p>
+        </w:tc>
+      </w:tr>
+      <w:tr>
+        <w:tc>
+          <w:tcPr>
+            <w:tcW w:w="2265" w:type="dxa"/>
+          </w:tcPr>
+          <w:p>
+            <w:pPr>
+              <w:pStyle w:val="Retraitcorpsdetexte"/>
+              <w:ind w:left="0"/>
+            </w:pPr>
+          </w:p>
+        </w:tc>
+        <w:tc>
+          <w:tcPr>
+            <w:tcW w:w="2265" w:type="dxa"/>
+          </w:tcPr>
+          <w:p>
+            <w:pPr>
+              <w:pStyle w:val="Retraitcorpsdetexte"/>
+              <w:ind w:left="0"/>
+            </w:pPr>
+          </w:p>
+        </w:tc>
+        <w:tc>
+          <w:tcPr>
+            <w:tcW w:w="2265" w:type="dxa"/>
+          </w:tcPr>
+          <w:p>
+            <w:pPr>
+              <w:pStyle w:val="Retraitcorpsdetexte"/>
+              <w:ind w:left="0"/>
+            </w:pPr>
+          </w:p>
+        </w:tc>
+        <w:tc>
+          <w:tcPr>
+            <w:tcW w:w="2265" w:type="dxa"/>
+          </w:tcPr>
+          <w:p>
+            <w:pPr>
+              <w:pStyle w:val="Retraitcorpsdetexte"/>
+              <w:ind w:left="0"/>
+            </w:pPr>
+          </w:p>
+        </w:tc>
+      </w:tr>
+    </w:tbl>
+    <w:p>
+      <w:pPr>
+        <w:pStyle w:val="Retraitcorpsdetexte"/>
+      </w:pPr>
+    </w:p>
+    <w:p>
+      <w:pPr>
+        <w:pStyle w:val="Titre2"/>
+      </w:pPr>
       <w:bookmarkStart w:id="28" w:name="_Toc532179965"/>
       <w:bookmarkStart w:id="29" w:name="_Toc165969649"/>
-      <w:bookmarkStart w:id="30" w:name="_Toc190185550"/>
+      <w:bookmarkStart w:id="30" w:name="_Toc190240616"/>
       <w:r>
         <w:t>Dossier de Réalisation</w:t>
       </w:r>
@@ -4542,7 +4249,7 @@
       </w:pPr>
       <w:bookmarkStart w:id="31" w:name="_Toc532179960"/>
       <w:bookmarkStart w:id="32" w:name="_Toc165969644"/>
-      <w:bookmarkStart w:id="33" w:name="_Toc190185551"/>
+      <w:bookmarkStart w:id="33" w:name="_Toc190240617"/>
       <w:r>
         <w:t>Modifications</w:t>
       </w:r>
@@ -4592,8 +4299,9 @@
       </w:pPr>
       <w:bookmarkStart w:id="34" w:name="_Toc532179966"/>
       <w:bookmarkStart w:id="35" w:name="_Toc165969650"/>
-      <w:bookmarkStart w:id="36" w:name="_Toc190185552"/>
-      <w:r>
+      <w:bookmarkStart w:id="36" w:name="_Toc190240618"/>
+      <w:r>
+        <w:lastRenderedPageBreak/>
         <w:t>Tests</w:t>
       </w:r>
       <w:bookmarkEnd w:id="34"/>
@@ -4607,7 +4315,7 @@
       <w:bookmarkStart w:id="37" w:name="_Toc532179968"/>
       <w:bookmarkStart w:id="38" w:name="_Toc165969652"/>
       <w:bookmarkStart w:id="39" w:name="_Ref308525868"/>
-      <w:bookmarkStart w:id="40" w:name="_Toc190185553"/>
+      <w:bookmarkStart w:id="40" w:name="_Toc190240619"/>
       <w:r>
         <w:t>Dossier des tests</w:t>
       </w:r>
@@ -4702,7 +4410,7 @@
         <w:pStyle w:val="Titre1"/>
       </w:pPr>
       <w:bookmarkStart w:id="41" w:name="_Toc165969653"/>
-      <w:bookmarkStart w:id="42" w:name="_Toc190185554"/>
+      <w:bookmarkStart w:id="42" w:name="_Toc190240620"/>
       <w:r>
         <w:t>Conclusion</w:t>
       </w:r>
@@ -4714,7 +4422,7 @@
         <w:pStyle w:val="Titre2"/>
       </w:pPr>
       <w:bookmarkStart w:id="43" w:name="_Toc165969654"/>
-      <w:bookmarkStart w:id="44" w:name="_Toc190185555"/>
+      <w:bookmarkStart w:id="44" w:name="_Toc190240621"/>
       <w:r>
         <w:t xml:space="preserve">Bilan des </w:t>
       </w:r>
@@ -4762,9 +4470,8 @@
         <w:pStyle w:val="Titre2"/>
       </w:pPr>
       <w:bookmarkStart w:id="45" w:name="_Toc165969655"/>
-      <w:bookmarkStart w:id="46" w:name="_Toc190185556"/>
-      <w:r>
-        <w:lastRenderedPageBreak/>
+      <w:bookmarkStart w:id="46" w:name="_Toc190240622"/>
+      <w:r>
         <w:t>Bilan de la planification</w:t>
       </w:r>
       <w:bookmarkEnd w:id="45"/>
@@ -4802,7 +4509,7 @@
         <w:pStyle w:val="Titre2"/>
       </w:pPr>
       <w:bookmarkStart w:id="47" w:name="_Toc165969656"/>
-      <w:bookmarkStart w:id="48" w:name="_Toc190185557"/>
+      <w:bookmarkStart w:id="48" w:name="_Toc190240623"/>
       <w:r>
         <w:t>Bilan personnel</w:t>
       </w:r>
@@ -4911,7 +4618,7 @@
       </w:pPr>
       <w:bookmarkStart w:id="49" w:name="_Toc532179971"/>
       <w:bookmarkStart w:id="50" w:name="_Toc165969657"/>
-      <w:bookmarkStart w:id="51" w:name="_Toc190185558"/>
+      <w:bookmarkStart w:id="51" w:name="_Toc190240624"/>
       <w:r>
         <w:t>Divers</w:t>
       </w:r>
@@ -4925,7 +4632,7 @@
       </w:pPr>
       <w:bookmarkStart w:id="52" w:name="_Toc532179972"/>
       <w:bookmarkStart w:id="53" w:name="_Toc165969658"/>
-      <w:bookmarkStart w:id="54" w:name="_Toc190185559"/>
+      <w:bookmarkStart w:id="54" w:name="_Toc190240625"/>
       <w:r>
         <w:t>Journal de travail</w:t>
       </w:r>
@@ -4967,7 +4674,7 @@
       <w:pPr>
         <w:pStyle w:val="Titre2"/>
       </w:pPr>
-      <w:bookmarkStart w:id="55" w:name="_Toc190185560"/>
+      <w:bookmarkStart w:id="55" w:name="_Toc190240626"/>
       <w:r>
         <w:t>Bibliographie</w:t>
       </w:r>
@@ -4998,7 +4705,7 @@
       <w:pPr>
         <w:pStyle w:val="Titre2"/>
       </w:pPr>
-      <w:bookmarkStart w:id="56" w:name="_Toc190185561"/>
+      <w:bookmarkStart w:id="56" w:name="_Toc190240627"/>
       <w:r>
         <w:t>Webographie</w:t>
       </w:r>
@@ -5020,7 +4727,7 @@
       <w:pPr>
         <w:pStyle w:val="Titre1"/>
       </w:pPr>
-      <w:bookmarkStart w:id="57" w:name="_Toc190185562"/>
+      <w:bookmarkStart w:id="57" w:name="_Toc190240628"/>
       <w:r>
         <w:t>Annexes</w:t>
       </w:r>
@@ -5560,7 +5267,7 @@
               <w:noProof/>
               <w:szCs w:val="16"/>
             </w:rPr>
-            <w:t>11.02.2025 17:10</w:t>
+            <w:t>11.02.2025 17:21</w:t>
           </w:r>
           <w:r>
             <w:rPr>
@@ -5800,7 +5507,7 @@
         <v:path o:extrusionok="f" gradientshapeok="t" o:connecttype="rect"/>
         <o:lock v:ext="edit" aspectratio="t"/>
       </v:shapetype>
-      <v:shape id="_x0000_i1034" type="#_x0000_t75" style="width:11.25pt;height:11.25pt" o:bullet="t">
+      <v:shape id="_x0000_i1048" type="#_x0000_t75" style="width:11.2pt;height:11.2pt" o:bullet="t">
         <v:imagedata r:id="rId1" o:title="BD10263_"/>
       </v:shape>
     </w:pict>

</xml_diff>

<commit_message>
🚧 Routes dans le rapport : WIP
Commit pour Alban
</commit_message>
<xml_diff>
--- a/R-P_Web295-ThodeMateo_SegalenAlban_FabreAntoine-rapport.docx
+++ b/R-P_Web295-ThodeMateo_SegalenAlban_FabreAntoine-rapport.docx
@@ -104,7 +104,21 @@
         <w:rPr>
           <w:lang w:val="en-US"/>
         </w:rPr>
-        <w:t>Thode Mateo, Segalen Alban, Fabre Antoine</w:t>
+        <w:t xml:space="preserve">Thode Mateo, </w:t>
+      </w:r>
+      <w:proofErr w:type="spellStart"/>
+      <w:r>
+        <w:rPr>
+          <w:lang w:val="en-US"/>
+        </w:rPr>
+        <w:t>Segalen</w:t>
+      </w:r>
+      <w:proofErr w:type="spellEnd"/>
+      <w:r>
+        <w:rPr>
+          <w:lang w:val="en-US"/>
+        </w:rPr>
+        <w:t xml:space="preserve"> Alban, Fabre Antoine</w:t>
       </w:r>
       <w:r>
         <w:rPr>
@@ -145,8 +159,13 @@
       <w:pPr>
         <w:jc w:val="center"/>
       </w:pPr>
-      <w:r>
-        <w:t>Charmier Gregory</w:t>
+      <w:proofErr w:type="spellStart"/>
+      <w:r>
+        <w:t>Charmier</w:t>
+      </w:r>
+      <w:proofErr w:type="spellEnd"/>
+      <w:r>
+        <w:t xml:space="preserve"> Gregory</w:t>
       </w:r>
     </w:p>
     <w:p>
@@ -2994,9 +3013,11 @@
           <w:numId w:val="48"/>
         </w:numPr>
       </w:pPr>
+      <w:proofErr w:type="spellStart"/>
       <w:r>
         <w:t>Vscode</w:t>
       </w:r>
+      <w:proofErr w:type="spellEnd"/>
     </w:p>
     <w:p>
       <w:pPr>
@@ -3176,8 +3197,13 @@
         </w:numPr>
       </w:pPr>
       <w:r>
-        <w:t>L’utilisation de GitHub Projects</w:t>
-      </w:r>
+        <w:t xml:space="preserve">L’utilisation de GitHub </w:t>
+      </w:r>
+      <w:proofErr w:type="spellStart"/>
+      <w:r>
+        <w:t>Projects</w:t>
+      </w:r>
+      <w:proofErr w:type="spellEnd"/>
     </w:p>
     <w:p>
       <w:pPr>
@@ -3683,23 +3709,539 @@
         <w:t>Liste des routes</w:t>
       </w:r>
     </w:p>
+    <w:p>
+      <w:pPr>
+        <w:pStyle w:val="Retraitcorpsdetexte"/>
+      </w:pPr>
+    </w:p>
+    <w:p>
+      <w:pPr>
+        <w:pStyle w:val="Retraitcorpsdetexte"/>
+        <w:ind w:left="0"/>
+      </w:pPr>
+      <w:r>
+        <w:t xml:space="preserve">JSON </w:t>
+      </w:r>
+      <w:r>
+        <w:rPr>
+          <w:i/>
+          <w:iCs/>
+        </w:rPr>
+        <w:t>livre</w:t>
+      </w:r>
+      <w:r>
+        <w:t> :</w:t>
+      </w:r>
+    </w:p>
+    <w:p>
+      <w:pPr>
+        <w:pStyle w:val="Code"/>
+        <w:ind w:left="0"/>
+      </w:pPr>
+      <w:r>
+        <w:t>{"</w:t>
+      </w:r>
+      <w:proofErr w:type="spellStart"/>
+      <w:r>
+        <w:t>livre_id</w:t>
+      </w:r>
+      <w:proofErr w:type="spellEnd"/>
+      <w:r>
+        <w:t>", "titre", "</w:t>
+      </w:r>
+      <w:proofErr w:type="spellStart"/>
+      <w:r>
+        <w:t>nombre_pages</w:t>
+      </w:r>
+      <w:proofErr w:type="spellEnd"/>
+      <w:r>
+        <w:t>", "extrait", "</w:t>
+      </w:r>
+      <w:proofErr w:type="spellStart"/>
+      <w:r>
+        <w:t>annee_edition</w:t>
+      </w:r>
+      <w:proofErr w:type="spellEnd"/>
+      <w:r>
+        <w:t>", "image", "</w:t>
+      </w:r>
+      <w:proofErr w:type="spellStart"/>
+      <w:r>
+        <w:t>ecrivain_nom</w:t>
+      </w:r>
+      <w:proofErr w:type="spellEnd"/>
+      <w:r>
+        <w:t>", "</w:t>
+      </w:r>
+      <w:proofErr w:type="spellStart"/>
+      <w:r>
+        <w:t>ecrivain_prenom</w:t>
+      </w:r>
+      <w:proofErr w:type="spellEnd"/>
+      <w:r>
+        <w:t>", "</w:t>
+      </w:r>
+      <w:proofErr w:type="spellStart"/>
+      <w:r>
+        <w:t>editeur_nom</w:t>
+      </w:r>
+      <w:proofErr w:type="spellEnd"/>
+      <w:r>
+        <w:t>", "</w:t>
+      </w:r>
+      <w:proofErr w:type="spellStart"/>
+      <w:r>
+        <w:t>categorie_nom</w:t>
+      </w:r>
+      <w:proofErr w:type="spellEnd"/>
+      <w:r>
+        <w:t>", "</w:t>
+      </w:r>
+      <w:proofErr w:type="spellStart"/>
+      <w:r>
+        <w:t>moyenne_appreciations</w:t>
+      </w:r>
+      <w:proofErr w:type="spellEnd"/>
+      <w:r>
+        <w:t>", "commentaires</w:t>
+      </w:r>
+      <w:proofErr w:type="gramStart"/>
+      <w:r>
+        <w:t>":[</w:t>
+      </w:r>
+      <w:proofErr w:type="gramEnd"/>
+      <w:r>
+        <w:t>{"commentaire"}]}</w:t>
+      </w:r>
+    </w:p>
+    <w:p>
+      <w:pPr>
+        <w:pStyle w:val="Retraitcorpsdetexte"/>
+        <w:ind w:left="0"/>
+      </w:pPr>
+      <w:r>
+        <w:t xml:space="preserve">JSON </w:t>
+      </w:r>
+      <w:proofErr w:type="spellStart"/>
+      <w:r>
+        <w:rPr>
+          <w:i/>
+          <w:iCs/>
+        </w:rPr>
+        <w:t>livre</w:t>
+      </w:r>
+      <w:r>
+        <w:rPr>
+          <w:i/>
+          <w:iCs/>
+        </w:rPr>
+        <w:t>_preview</w:t>
+      </w:r>
+      <w:proofErr w:type="spellEnd"/>
+      <w:r>
+        <w:t> :</w:t>
+      </w:r>
+    </w:p>
+    <w:p>
+      <w:pPr>
+        <w:pStyle w:val="Code"/>
+        <w:ind w:left="0"/>
+      </w:pPr>
+      <w:r>
+        <w:t>{</w:t>
+      </w:r>
+      <w:r>
+        <w:t>"</w:t>
+      </w:r>
+      <w:proofErr w:type="spellStart"/>
+      <w:r>
+        <w:t>livre_id</w:t>
+      </w:r>
+      <w:proofErr w:type="spellEnd"/>
+      <w:r>
+        <w:t>"</w:t>
+      </w:r>
+      <w:r>
+        <w:t xml:space="preserve">, </w:t>
+      </w:r>
+      <w:r>
+        <w:t>"titre"</w:t>
+      </w:r>
+      <w:r>
+        <w:t xml:space="preserve">, </w:t>
+      </w:r>
+      <w:r>
+        <w:t>"</w:t>
+      </w:r>
+      <w:proofErr w:type="spellStart"/>
+      <w:r>
+        <w:t>annee_edition</w:t>
+      </w:r>
+      <w:proofErr w:type="spellEnd"/>
+      <w:r>
+        <w:t>"</w:t>
+      </w:r>
+      <w:r>
+        <w:t xml:space="preserve">, </w:t>
+      </w:r>
+      <w:r>
+        <w:t>"</w:t>
+      </w:r>
+      <w:proofErr w:type="spellStart"/>
+      <w:r>
+        <w:t>ecrivain_nom</w:t>
+      </w:r>
+      <w:proofErr w:type="spellEnd"/>
+      <w:r>
+        <w:t>"</w:t>
+      </w:r>
+      <w:r>
+        <w:t xml:space="preserve">, </w:t>
+      </w:r>
+      <w:r>
+        <w:t>"</w:t>
+      </w:r>
+      <w:proofErr w:type="spellStart"/>
+      <w:r>
+        <w:t>ecrivain_prenom</w:t>
+      </w:r>
+      <w:proofErr w:type="spellEnd"/>
+      <w:r>
+        <w:t>"</w:t>
+      </w:r>
+      <w:r>
+        <w:t xml:space="preserve">, </w:t>
+      </w:r>
+      <w:r>
+        <w:t>"</w:t>
+      </w:r>
+      <w:proofErr w:type="spellStart"/>
+      <w:r>
+        <w:t>editeur_nom</w:t>
+      </w:r>
+      <w:proofErr w:type="spellEnd"/>
+      <w:r>
+        <w:t>"</w:t>
+      </w:r>
+      <w:r>
+        <w:t xml:space="preserve">, </w:t>
+      </w:r>
+      <w:r>
+        <w:t>"</w:t>
+      </w:r>
+      <w:proofErr w:type="spellStart"/>
+      <w:r>
+        <w:t>categorie_nom</w:t>
+      </w:r>
+      <w:proofErr w:type="spellEnd"/>
+      <w:r>
+        <w:t>"</w:t>
+      </w:r>
+      <w:r>
+        <w:t xml:space="preserve">, </w:t>
+      </w:r>
+      <w:r>
+        <w:t>"</w:t>
+      </w:r>
+      <w:proofErr w:type="spellStart"/>
+      <w:r>
+        <w:t>moyenne_appreciations</w:t>
+      </w:r>
+      <w:proofErr w:type="spellEnd"/>
+      <w:r>
+        <w:t>"</w:t>
+      </w:r>
+      <w:r>
+        <w:t>}</w:t>
+      </w:r>
+    </w:p>
+    <w:p>
+      <w:pPr>
+        <w:pStyle w:val="Retraitcorpsdetexte"/>
+        <w:ind w:left="0"/>
+      </w:pPr>
+      <w:r>
+        <w:t xml:space="preserve">JSON </w:t>
+      </w:r>
+      <w:r>
+        <w:rPr>
+          <w:i/>
+          <w:iCs/>
+        </w:rPr>
+        <w:t>user </w:t>
+      </w:r>
+      <w:r>
+        <w:t>:</w:t>
+      </w:r>
+    </w:p>
+    <w:p>
+      <w:pPr>
+        <w:pStyle w:val="Code"/>
+        <w:ind w:left="0"/>
+      </w:pPr>
+      <w:r>
+        <w:t>{"pseudo", "</w:t>
+      </w:r>
+      <w:proofErr w:type="spellStart"/>
+      <w:r>
+        <w:t>date_inscription</w:t>
+      </w:r>
+      <w:proofErr w:type="spellEnd"/>
+      <w:r>
+        <w:t>", "admin", "</w:t>
+      </w:r>
+      <w:proofErr w:type="spellStart"/>
+      <w:r>
+        <w:t>nombre_commentaires</w:t>
+      </w:r>
+      <w:proofErr w:type="spellEnd"/>
+      <w:r>
+        <w:t>", "commentaires</w:t>
+      </w:r>
+      <w:proofErr w:type="gramStart"/>
+      <w:r>
+        <w:t>":[</w:t>
+      </w:r>
+      <w:proofErr w:type="gramEnd"/>
+      <w:r>
+        <w:t>{"commentaire"}], "</w:t>
+      </w:r>
+      <w:proofErr w:type="spellStart"/>
+      <w:r>
+        <w:t>nombre_appreciations</w:t>
+      </w:r>
+      <w:proofErr w:type="spellEnd"/>
+      <w:r>
+        <w:t>", "appréciations":[{"appréciation"}], "</w:t>
+      </w:r>
+      <w:proofErr w:type="spellStart"/>
+      <w:r>
+        <w:t>nombre_livres</w:t>
+      </w:r>
+      <w:proofErr w:type="spellEnd"/>
+      <w:r>
+        <w:t>", "livres":[</w:t>
+      </w:r>
+      <w:proofErr w:type="spellStart"/>
+      <w:r>
+        <w:t>livre_preview</w:t>
+      </w:r>
+      <w:proofErr w:type="spellEnd"/>
+      <w:r>
+        <w:t>]}</w:t>
+      </w:r>
+    </w:p>
     <w:tbl>
       <w:tblPr>
         <w:tblStyle w:val="Grilledutableau"/>
-        <w:tblW w:w="0" w:type="auto"/>
-        <w:tblInd w:w="1134" w:type="dxa"/>
+        <w:tblW w:w="9613" w:type="dxa"/>
+        <w:tblInd w:w="-113" w:type="dxa"/>
         <w:tblLook w:val="04A0" w:firstRow="1" w:lastRow="0" w:firstColumn="1" w:lastColumn="0" w:noHBand="0" w:noVBand="1"/>
       </w:tblPr>
       <w:tblGrid>
-        <w:gridCol w:w="2039"/>
-        <w:gridCol w:w="1993"/>
-        <w:gridCol w:w="1947"/>
-        <w:gridCol w:w="1947"/>
+        <w:gridCol w:w="927"/>
+        <w:gridCol w:w="1984"/>
+        <w:gridCol w:w="3295"/>
+        <w:gridCol w:w="1756"/>
+        <w:gridCol w:w="1651"/>
       </w:tblGrid>
       <w:tr>
+        <w:trPr>
+          <w:cantSplit/>
+          <w:tblHeader/>
+        </w:trPr>
         <w:tc>
           <w:tcPr>
-            <w:tcW w:w="2265" w:type="dxa"/>
+            <w:tcW w:w="927" w:type="dxa"/>
+            <w:shd w:val="clear" w:color="auto" w:fill="BFBFBF" w:themeFill="background1" w:themeFillShade="BF"/>
+          </w:tcPr>
+          <w:p>
+            <w:pPr>
+              <w:pStyle w:val="Retraitcorpsdetexte"/>
+              <w:ind w:left="0"/>
+              <w:jc w:val="center"/>
+              <w:rPr>
+                <w:b/>
+                <w:bCs/>
+                <w:sz w:val="24"/>
+                <w:szCs w:val="24"/>
+              </w:rPr>
+            </w:pPr>
+            <w:r>
+              <w:rPr>
+                <w:b/>
+                <w:bCs/>
+                <w:sz w:val="24"/>
+                <w:szCs w:val="24"/>
+              </w:rPr>
+              <w:lastRenderedPageBreak/>
+              <w:t>Verbe http</w:t>
+            </w:r>
+          </w:p>
+        </w:tc>
+        <w:tc>
+          <w:tcPr>
+            <w:tcW w:w="1984" w:type="dxa"/>
+            <w:shd w:val="clear" w:color="auto" w:fill="BFBFBF" w:themeFill="background1" w:themeFillShade="BF"/>
+          </w:tcPr>
+          <w:p>
+            <w:pPr>
+              <w:pStyle w:val="Retraitcorpsdetexte"/>
+              <w:ind w:left="0"/>
+              <w:jc w:val="center"/>
+              <w:rPr>
+                <w:b/>
+                <w:bCs/>
+                <w:sz w:val="24"/>
+                <w:szCs w:val="24"/>
+              </w:rPr>
+            </w:pPr>
+            <w:r>
+              <w:rPr>
+                <w:b/>
+                <w:bCs/>
+                <w:sz w:val="24"/>
+                <w:szCs w:val="24"/>
+              </w:rPr>
+              <w:t>URI</w:t>
+            </w:r>
+          </w:p>
+        </w:tc>
+        <w:tc>
+          <w:tcPr>
+            <w:tcW w:w="3295" w:type="dxa"/>
+            <w:shd w:val="clear" w:color="auto" w:fill="BFBFBF" w:themeFill="background1" w:themeFillShade="BF"/>
+          </w:tcPr>
+          <w:p>
+            <w:pPr>
+              <w:pStyle w:val="Retraitcorpsdetexte"/>
+              <w:ind w:left="0"/>
+              <w:jc w:val="center"/>
+              <w:rPr>
+                <w:b/>
+                <w:bCs/>
+                <w:sz w:val="24"/>
+                <w:szCs w:val="24"/>
+              </w:rPr>
+            </w:pPr>
+            <w:r>
+              <w:rPr>
+                <w:b/>
+                <w:bCs/>
+                <w:sz w:val="24"/>
+                <w:szCs w:val="24"/>
+              </w:rPr>
+              <w:t>JSON</w:t>
+            </w:r>
+            <w:r>
+              <w:rPr>
+                <w:b/>
+                <w:bCs/>
+                <w:sz w:val="24"/>
+                <w:szCs w:val="24"/>
+              </w:rPr>
+              <w:t xml:space="preserve"> entrée</w:t>
+            </w:r>
+          </w:p>
+        </w:tc>
+        <w:tc>
+          <w:tcPr>
+            <w:tcW w:w="1756" w:type="dxa"/>
+            <w:shd w:val="clear" w:color="auto" w:fill="BFBFBF" w:themeFill="background1" w:themeFillShade="BF"/>
+          </w:tcPr>
+          <w:p>
+            <w:pPr>
+              <w:pStyle w:val="Retraitcorpsdetexte"/>
+              <w:ind w:left="0"/>
+              <w:jc w:val="center"/>
+              <w:rPr>
+                <w:b/>
+                <w:bCs/>
+                <w:sz w:val="24"/>
+                <w:szCs w:val="24"/>
+              </w:rPr>
+            </w:pPr>
+            <w:r>
+              <w:rPr>
+                <w:b/>
+                <w:bCs/>
+                <w:sz w:val="24"/>
+                <w:szCs w:val="24"/>
+              </w:rPr>
+              <w:t>JSON</w:t>
+            </w:r>
+            <w:r>
+              <w:rPr>
+                <w:b/>
+                <w:bCs/>
+                <w:sz w:val="24"/>
+                <w:szCs w:val="24"/>
+              </w:rPr>
+              <w:t xml:space="preserve"> </w:t>
+            </w:r>
+            <w:r>
+              <w:rPr>
+                <w:b/>
+                <w:bCs/>
+                <w:sz w:val="24"/>
+                <w:szCs w:val="24"/>
+              </w:rPr>
+              <w:t>sortie</w:t>
+            </w:r>
+          </w:p>
+        </w:tc>
+        <w:tc>
+          <w:tcPr>
+            <w:tcW w:w="1651" w:type="dxa"/>
+            <w:shd w:val="clear" w:color="auto" w:fill="BFBFBF" w:themeFill="background1" w:themeFillShade="BF"/>
+          </w:tcPr>
+          <w:p>
+            <w:pPr>
+              <w:pStyle w:val="Retraitcorpsdetexte"/>
+              <w:ind w:left="0"/>
+              <w:jc w:val="center"/>
+              <w:rPr>
+                <w:b/>
+                <w:bCs/>
+                <w:sz w:val="24"/>
+                <w:szCs w:val="24"/>
+              </w:rPr>
+            </w:pPr>
+            <w:r>
+              <w:rPr>
+                <w:b/>
+                <w:bCs/>
+                <w:sz w:val="24"/>
+                <w:szCs w:val="24"/>
+              </w:rPr>
+              <w:t>Description</w:t>
+            </w:r>
+          </w:p>
+        </w:tc>
+      </w:tr>
+      <w:tr>
+        <w:trPr>
+          <w:cantSplit/>
+          <w:tblHeader/>
+        </w:trPr>
+        <w:tc>
+          <w:tcPr>
+            <w:tcW w:w="927" w:type="dxa"/>
+          </w:tcPr>
+          <w:p>
+            <w:pPr>
+              <w:pStyle w:val="Retraitcorpsdetexte"/>
+              <w:ind w:left="0"/>
+              <w:jc w:val="center"/>
+            </w:pPr>
+            <w:r>
+              <w:t>GET</w:t>
+            </w:r>
+          </w:p>
+        </w:tc>
+        <w:tc>
+          <w:tcPr>
+            <w:tcW w:w="1984" w:type="dxa"/>
           </w:tcPr>
           <w:p>
             <w:pPr>
@@ -3707,13 +4249,13 @@
               <w:ind w:left="0"/>
             </w:pPr>
             <w:r>
-              <w:t>Verbe http</w:t>
+              <w:t>/api/livres</w:t>
             </w:r>
           </w:p>
         </w:tc>
         <w:tc>
           <w:tcPr>
-            <w:tcW w:w="2265" w:type="dxa"/>
+            <w:tcW w:w="3295" w:type="dxa"/>
           </w:tcPr>
           <w:p>
             <w:pPr>
@@ -3721,13 +4263,1497 @@
               <w:ind w:left="0"/>
             </w:pPr>
             <w:r>
-              <w:t>URI</w:t>
+              <w:t>NON</w:t>
             </w:r>
           </w:p>
         </w:tc>
         <w:tc>
           <w:tcPr>
-            <w:tcW w:w="2265" w:type="dxa"/>
+            <w:tcW w:w="1756" w:type="dxa"/>
+          </w:tcPr>
+          <w:p>
+            <w:pPr>
+              <w:pStyle w:val="Retraitcorpsdetexte"/>
+              <w:ind w:left="0"/>
+            </w:pPr>
+            <w:r>
+              <w:t>[</w:t>
+            </w:r>
+            <w:proofErr w:type="spellStart"/>
+            <w:proofErr w:type="gramStart"/>
+            <w:r>
+              <w:rPr>
+                <w:i/>
+                <w:iCs/>
+              </w:rPr>
+              <w:t>livre</w:t>
+            </w:r>
+            <w:proofErr w:type="gramEnd"/>
+            <w:r>
+              <w:rPr>
+                <w:i/>
+                <w:iCs/>
+              </w:rPr>
+              <w:t>_preview</w:t>
+            </w:r>
+            <w:proofErr w:type="spellEnd"/>
+            <w:r>
+              <w:rPr>
+                <w:i/>
+                <w:iCs/>
+              </w:rPr>
+              <w:t xml:space="preserve">, </w:t>
+            </w:r>
+            <w:proofErr w:type="spellStart"/>
+            <w:r>
+              <w:rPr>
+                <w:i/>
+                <w:iCs/>
+              </w:rPr>
+              <w:t>livre</w:t>
+            </w:r>
+            <w:r>
+              <w:rPr>
+                <w:i/>
+                <w:iCs/>
+              </w:rPr>
+              <w:t>_preview</w:t>
+            </w:r>
+            <w:proofErr w:type="spellEnd"/>
+            <w:r>
+              <w:rPr>
+                <w:i/>
+                <w:iCs/>
+              </w:rPr>
+              <w:t>, …</w:t>
+            </w:r>
+            <w:r>
+              <w:t> </w:t>
+            </w:r>
+            <w:r>
+              <w:t>]</w:t>
+            </w:r>
+          </w:p>
+        </w:tc>
+        <w:tc>
+          <w:tcPr>
+            <w:tcW w:w="1651" w:type="dxa"/>
+          </w:tcPr>
+          <w:p>
+            <w:pPr>
+              <w:pStyle w:val="Retraitcorpsdetexte"/>
+              <w:ind w:left="0"/>
+            </w:pPr>
+            <w:r>
+              <w:t>Récupère tous les livres</w:t>
+            </w:r>
+            <w:r>
+              <w:t xml:space="preserve"> qui correspondent à la </w:t>
+            </w:r>
+            <w:r>
+              <w:t>recherche (paramètres en GET)</w:t>
+            </w:r>
+            <w:r>
+              <w:t xml:space="preserve"> (informations non exhaustives)</w:t>
+            </w:r>
+          </w:p>
+        </w:tc>
+      </w:tr>
+      <w:tr>
+        <w:trPr>
+          <w:cantSplit/>
+          <w:tblHeader/>
+        </w:trPr>
+        <w:tc>
+          <w:tcPr>
+            <w:tcW w:w="927" w:type="dxa"/>
+            <w:shd w:val="clear" w:color="auto" w:fill="F2F2F2" w:themeFill="background1" w:themeFillShade="F2"/>
+          </w:tcPr>
+          <w:p>
+            <w:pPr>
+              <w:pStyle w:val="Retraitcorpsdetexte"/>
+              <w:ind w:left="0"/>
+              <w:jc w:val="center"/>
+            </w:pPr>
+            <w:r>
+              <w:t>POST</w:t>
+            </w:r>
+          </w:p>
+        </w:tc>
+        <w:tc>
+          <w:tcPr>
+            <w:tcW w:w="1984" w:type="dxa"/>
+            <w:shd w:val="clear" w:color="auto" w:fill="F2F2F2" w:themeFill="background1" w:themeFillShade="F2"/>
+          </w:tcPr>
+          <w:p>
+            <w:pPr>
+              <w:pStyle w:val="Retraitcorpsdetexte"/>
+              <w:ind w:left="0"/>
+            </w:pPr>
+            <w:r>
+              <w:t>/api/</w:t>
+            </w:r>
+            <w:r>
+              <w:t>livres</w:t>
+            </w:r>
+          </w:p>
+        </w:tc>
+        <w:tc>
+          <w:tcPr>
+            <w:tcW w:w="3295" w:type="dxa"/>
+            <w:shd w:val="clear" w:color="auto" w:fill="F2F2F2" w:themeFill="background1" w:themeFillShade="F2"/>
+          </w:tcPr>
+          <w:p>
+            <w:pPr>
+              <w:pStyle w:val="Retraitcorpsdetexte"/>
+              <w:ind w:left="0"/>
+            </w:pPr>
+            <w:r>
+              <w:t xml:space="preserve">JSON </w:t>
+            </w:r>
+            <w:r>
+              <w:rPr>
+                <w:i/>
+                <w:iCs/>
+              </w:rPr>
+              <w:t>livre</w:t>
+            </w:r>
+            <w:r>
+              <w:t> </w:t>
+            </w:r>
+          </w:p>
+        </w:tc>
+        <w:tc>
+          <w:tcPr>
+            <w:tcW w:w="1756" w:type="dxa"/>
+            <w:shd w:val="clear" w:color="auto" w:fill="F2F2F2" w:themeFill="background1" w:themeFillShade="F2"/>
+          </w:tcPr>
+          <w:p>
+            <w:pPr>
+              <w:pStyle w:val="Retraitcorpsdetexte"/>
+              <w:ind w:left="0"/>
+            </w:pPr>
+            <w:r>
+              <w:t>NON</w:t>
+            </w:r>
+          </w:p>
+        </w:tc>
+        <w:tc>
+          <w:tcPr>
+            <w:tcW w:w="1651" w:type="dxa"/>
+            <w:shd w:val="clear" w:color="auto" w:fill="F2F2F2" w:themeFill="background1" w:themeFillShade="F2"/>
+          </w:tcPr>
+          <w:p>
+            <w:pPr>
+              <w:pStyle w:val="Retraitcorpsdetexte"/>
+              <w:ind w:left="0"/>
+            </w:pPr>
+            <w:r>
+              <w:t>Ajoute un livre</w:t>
+            </w:r>
+          </w:p>
+        </w:tc>
+      </w:tr>
+      <w:tr>
+        <w:trPr>
+          <w:cantSplit/>
+          <w:tblHeader/>
+        </w:trPr>
+        <w:tc>
+          <w:tcPr>
+            <w:tcW w:w="927" w:type="dxa"/>
+          </w:tcPr>
+          <w:p>
+            <w:pPr>
+              <w:pStyle w:val="Retraitcorpsdetexte"/>
+              <w:ind w:left="0"/>
+              <w:jc w:val="center"/>
+            </w:pPr>
+            <w:r>
+              <w:t>PUT</w:t>
+            </w:r>
+          </w:p>
+        </w:tc>
+        <w:tc>
+          <w:tcPr>
+            <w:tcW w:w="1984" w:type="dxa"/>
+          </w:tcPr>
+          <w:p>
+            <w:pPr>
+              <w:pStyle w:val="Retraitcorpsdetexte"/>
+              <w:ind w:left="0"/>
+            </w:pPr>
+            <w:r>
+              <w:t>/api/</w:t>
+            </w:r>
+            <w:r>
+              <w:t>livres</w:t>
+            </w:r>
+            <w:proofErr w:type="gramStart"/>
+            <w:r>
+              <w:t>/:</w:t>
+            </w:r>
+            <w:proofErr w:type="gramEnd"/>
+            <w:r>
+              <w:t>id</w:t>
+            </w:r>
+          </w:p>
+        </w:tc>
+        <w:tc>
+          <w:tcPr>
+            <w:tcW w:w="3295" w:type="dxa"/>
+          </w:tcPr>
+          <w:p>
+            <w:pPr>
+              <w:pStyle w:val="Retraitcorpsdetexte"/>
+              <w:ind w:left="0"/>
+            </w:pPr>
+            <w:r>
+              <w:t xml:space="preserve">JSON </w:t>
+            </w:r>
+            <w:r>
+              <w:rPr>
+                <w:i/>
+                <w:iCs/>
+              </w:rPr>
+              <w:t>livre</w:t>
+            </w:r>
+            <w:r>
+              <w:t> </w:t>
+            </w:r>
+          </w:p>
+        </w:tc>
+        <w:tc>
+          <w:tcPr>
+            <w:tcW w:w="1756" w:type="dxa"/>
+          </w:tcPr>
+          <w:p>
+            <w:pPr>
+              <w:pStyle w:val="Retraitcorpsdetexte"/>
+              <w:ind w:left="0"/>
+            </w:pPr>
+            <w:r>
+              <w:t>NON</w:t>
+            </w:r>
+          </w:p>
+        </w:tc>
+        <w:tc>
+          <w:tcPr>
+            <w:tcW w:w="1651" w:type="dxa"/>
+          </w:tcPr>
+          <w:p>
+            <w:pPr>
+              <w:pStyle w:val="Retraitcorpsdetexte"/>
+              <w:ind w:left="0"/>
+            </w:pPr>
+            <w:r>
+              <w:t>Modifie un livre</w:t>
+            </w:r>
+          </w:p>
+        </w:tc>
+      </w:tr>
+      <w:tr>
+        <w:trPr>
+          <w:cantSplit/>
+          <w:tblHeader/>
+        </w:trPr>
+        <w:tc>
+          <w:tcPr>
+            <w:tcW w:w="927" w:type="dxa"/>
+            <w:shd w:val="clear" w:color="auto" w:fill="F2F2F2" w:themeFill="background1" w:themeFillShade="F2"/>
+          </w:tcPr>
+          <w:p>
+            <w:pPr>
+              <w:pStyle w:val="Retraitcorpsdetexte"/>
+              <w:ind w:left="0"/>
+              <w:jc w:val="center"/>
+            </w:pPr>
+            <w:r>
+              <w:t>DELETE</w:t>
+            </w:r>
+          </w:p>
+        </w:tc>
+        <w:tc>
+          <w:tcPr>
+            <w:tcW w:w="1984" w:type="dxa"/>
+            <w:shd w:val="clear" w:color="auto" w:fill="F2F2F2" w:themeFill="background1" w:themeFillShade="F2"/>
+          </w:tcPr>
+          <w:p>
+            <w:pPr>
+              <w:pStyle w:val="Retraitcorpsdetexte"/>
+              <w:ind w:left="0"/>
+            </w:pPr>
+            <w:r>
+              <w:t>/api/livres</w:t>
+            </w:r>
+            <w:proofErr w:type="gramStart"/>
+            <w:r>
+              <w:t>/:</w:t>
+            </w:r>
+            <w:proofErr w:type="gramEnd"/>
+            <w:r>
+              <w:t>id</w:t>
+            </w:r>
+          </w:p>
+        </w:tc>
+        <w:tc>
+          <w:tcPr>
+            <w:tcW w:w="3295" w:type="dxa"/>
+            <w:shd w:val="clear" w:color="auto" w:fill="F2F2F2" w:themeFill="background1" w:themeFillShade="F2"/>
+          </w:tcPr>
+          <w:p>
+            <w:pPr>
+              <w:pStyle w:val="Retraitcorpsdetexte"/>
+              <w:ind w:left="0"/>
+            </w:pPr>
+            <w:r>
+              <w:t>NON</w:t>
+            </w:r>
+          </w:p>
+        </w:tc>
+        <w:tc>
+          <w:tcPr>
+            <w:tcW w:w="1756" w:type="dxa"/>
+            <w:shd w:val="clear" w:color="auto" w:fill="F2F2F2" w:themeFill="background1" w:themeFillShade="F2"/>
+          </w:tcPr>
+          <w:p>
+            <w:pPr>
+              <w:pStyle w:val="Retraitcorpsdetexte"/>
+              <w:ind w:left="0"/>
+            </w:pPr>
+            <w:r>
+              <w:t>NON</w:t>
+            </w:r>
+          </w:p>
+        </w:tc>
+        <w:tc>
+          <w:tcPr>
+            <w:tcW w:w="1651" w:type="dxa"/>
+            <w:shd w:val="clear" w:color="auto" w:fill="F2F2F2" w:themeFill="background1" w:themeFillShade="F2"/>
+          </w:tcPr>
+          <w:p>
+            <w:pPr>
+              <w:pStyle w:val="Retraitcorpsdetexte"/>
+              <w:ind w:left="0"/>
+            </w:pPr>
+            <w:r>
+              <w:t>Supprime un livre</w:t>
+            </w:r>
+          </w:p>
+        </w:tc>
+      </w:tr>
+      <w:tr>
+        <w:trPr>
+          <w:cantSplit/>
+          <w:tblHeader/>
+        </w:trPr>
+        <w:tc>
+          <w:tcPr>
+            <w:tcW w:w="927" w:type="dxa"/>
+          </w:tcPr>
+          <w:p>
+            <w:pPr>
+              <w:pStyle w:val="Retraitcorpsdetexte"/>
+              <w:ind w:left="0"/>
+              <w:jc w:val="center"/>
+            </w:pPr>
+            <w:r>
+              <w:t>GET</w:t>
+            </w:r>
+          </w:p>
+        </w:tc>
+        <w:tc>
+          <w:tcPr>
+            <w:tcW w:w="1984" w:type="dxa"/>
+          </w:tcPr>
+          <w:p>
+            <w:pPr>
+              <w:pStyle w:val="Retraitcorpsdetexte"/>
+              <w:ind w:left="0"/>
+            </w:pPr>
+            <w:r>
+              <w:t>/api/</w:t>
+            </w:r>
+            <w:r>
+              <w:t>livres</w:t>
+            </w:r>
+            <w:proofErr w:type="gramStart"/>
+            <w:r>
+              <w:t>/:</w:t>
+            </w:r>
+            <w:proofErr w:type="gramEnd"/>
+            <w:r>
+              <w:t>id</w:t>
+            </w:r>
+          </w:p>
+        </w:tc>
+        <w:tc>
+          <w:tcPr>
+            <w:tcW w:w="3295" w:type="dxa"/>
+          </w:tcPr>
+          <w:p>
+            <w:pPr>
+              <w:pStyle w:val="Retraitcorpsdetexte"/>
+              <w:ind w:left="0"/>
+            </w:pPr>
+            <w:r>
+              <w:t>NON</w:t>
+            </w:r>
+          </w:p>
+        </w:tc>
+        <w:tc>
+          <w:tcPr>
+            <w:tcW w:w="1756" w:type="dxa"/>
+          </w:tcPr>
+          <w:p>
+            <w:pPr>
+              <w:pStyle w:val="Retraitcorpsdetexte"/>
+              <w:ind w:left="0"/>
+            </w:pPr>
+            <w:r>
+              <w:t xml:space="preserve">JSON </w:t>
+            </w:r>
+            <w:r>
+              <w:rPr>
+                <w:i/>
+                <w:iCs/>
+              </w:rPr>
+              <w:t>livre</w:t>
+            </w:r>
+            <w:r>
+              <w:t> </w:t>
+            </w:r>
+          </w:p>
+        </w:tc>
+        <w:tc>
+          <w:tcPr>
+            <w:tcW w:w="1651" w:type="dxa"/>
+          </w:tcPr>
+          <w:p>
+            <w:pPr>
+              <w:pStyle w:val="Retraitcorpsdetexte"/>
+              <w:ind w:left="0"/>
+            </w:pPr>
+            <w:r>
+              <w:t>Détails d’un livre (informations exhaustives)</w:t>
+            </w:r>
+          </w:p>
+        </w:tc>
+      </w:tr>
+      <w:tr>
+        <w:trPr>
+          <w:cantSplit/>
+          <w:tblHeader/>
+        </w:trPr>
+        <w:tc>
+          <w:tcPr>
+            <w:tcW w:w="927" w:type="dxa"/>
+            <w:shd w:val="clear" w:color="auto" w:fill="F2F2F2" w:themeFill="background1" w:themeFillShade="F2"/>
+          </w:tcPr>
+          <w:p>
+            <w:pPr>
+              <w:pStyle w:val="Retraitcorpsdetexte"/>
+              <w:ind w:left="0"/>
+              <w:jc w:val="center"/>
+            </w:pPr>
+            <w:r>
+              <w:t>POST</w:t>
+            </w:r>
+          </w:p>
+        </w:tc>
+        <w:tc>
+          <w:tcPr>
+            <w:tcW w:w="1984" w:type="dxa"/>
+            <w:shd w:val="clear" w:color="auto" w:fill="F2F2F2" w:themeFill="background1" w:themeFillShade="F2"/>
+          </w:tcPr>
+          <w:p>
+            <w:pPr>
+              <w:pStyle w:val="Retraitcorpsdetexte"/>
+              <w:ind w:left="0"/>
+            </w:pPr>
+            <w:r>
+              <w:t>/api/</w:t>
+            </w:r>
+            <w:r>
+              <w:t>inscription</w:t>
+            </w:r>
+          </w:p>
+        </w:tc>
+        <w:tc>
+          <w:tcPr>
+            <w:tcW w:w="3295" w:type="dxa"/>
+            <w:shd w:val="clear" w:color="auto" w:fill="F2F2F2" w:themeFill="background1" w:themeFillShade="F2"/>
+          </w:tcPr>
+          <w:p>
+            <w:pPr>
+              <w:rPr>
+                <w:rFonts w:ascii="Consolas" w:hAnsi="Consolas"/>
+              </w:rPr>
+            </w:pPr>
+            <w:r>
+              <w:rPr>
+                <w:rFonts w:ascii="Consolas" w:hAnsi="Consolas"/>
+              </w:rPr>
+              <w:t>{"pseudo", "</w:t>
+            </w:r>
+            <w:proofErr w:type="spellStart"/>
+            <w:r>
+              <w:rPr>
+                <w:rFonts w:ascii="Consolas" w:hAnsi="Consolas"/>
+              </w:rPr>
+              <w:t>mot_de_passe</w:t>
+            </w:r>
+            <w:proofErr w:type="spellEnd"/>
+            <w:r>
+              <w:rPr>
+                <w:rFonts w:ascii="Consolas" w:hAnsi="Consolas"/>
+              </w:rPr>
+              <w:t>", "</w:t>
+            </w:r>
+            <w:proofErr w:type="spellStart"/>
+            <w:r>
+              <w:rPr>
+                <w:rFonts w:ascii="Consolas" w:hAnsi="Consolas"/>
+              </w:rPr>
+              <w:t>confirmation_mot_de_passe</w:t>
+            </w:r>
+            <w:proofErr w:type="spellEnd"/>
+            <w:r>
+              <w:rPr>
+                <w:rFonts w:ascii="Consolas" w:hAnsi="Consolas"/>
+              </w:rPr>
+              <w:t>"}</w:t>
+            </w:r>
+          </w:p>
+          <w:p>
+            <w:pPr>
+              <w:rPr>
+                <w:rFonts w:ascii="Consolas" w:hAnsi="Consolas"/>
+              </w:rPr>
+            </w:pPr>
+          </w:p>
+        </w:tc>
+        <w:tc>
+          <w:tcPr>
+            <w:tcW w:w="1756" w:type="dxa"/>
+            <w:shd w:val="clear" w:color="auto" w:fill="F2F2F2" w:themeFill="background1" w:themeFillShade="F2"/>
+          </w:tcPr>
+          <w:p>
+            <w:pPr>
+              <w:pStyle w:val="Retraitcorpsdetexte"/>
+              <w:ind w:left="0"/>
+            </w:pPr>
+            <w:proofErr w:type="spellStart"/>
+            <w:r>
+              <w:t>Token</w:t>
+            </w:r>
+            <w:proofErr w:type="spellEnd"/>
+          </w:p>
+        </w:tc>
+        <w:tc>
+          <w:tcPr>
+            <w:tcW w:w="1651" w:type="dxa"/>
+            <w:shd w:val="clear" w:color="auto" w:fill="F2F2F2" w:themeFill="background1" w:themeFillShade="F2"/>
+          </w:tcPr>
+          <w:p>
+            <w:pPr>
+              <w:pStyle w:val="Retraitcorpsdetexte"/>
+              <w:ind w:left="0"/>
+            </w:pPr>
+            <w:r>
+              <w:t xml:space="preserve">Création </w:t>
+            </w:r>
+            <w:r>
+              <w:t xml:space="preserve">du compte </w:t>
+            </w:r>
+            <w:r>
+              <w:t>et connexion au compte créé</w:t>
+            </w:r>
+          </w:p>
+        </w:tc>
+      </w:tr>
+      <w:tr>
+        <w:trPr>
+          <w:cantSplit/>
+          <w:tblHeader/>
+        </w:trPr>
+        <w:tc>
+          <w:tcPr>
+            <w:tcW w:w="927" w:type="dxa"/>
+          </w:tcPr>
+          <w:p>
+            <w:pPr>
+              <w:pStyle w:val="Retraitcorpsdetexte"/>
+              <w:ind w:left="0"/>
+              <w:jc w:val="center"/>
+            </w:pPr>
+            <w:r>
+              <w:t>POST</w:t>
+            </w:r>
+          </w:p>
+        </w:tc>
+        <w:tc>
+          <w:tcPr>
+            <w:tcW w:w="1984" w:type="dxa"/>
+          </w:tcPr>
+          <w:p>
+            <w:pPr>
+              <w:pStyle w:val="Retraitcorpsdetexte"/>
+              <w:ind w:left="0"/>
+            </w:pPr>
+            <w:r>
+              <w:t>/api/connexion</w:t>
+            </w:r>
+          </w:p>
+        </w:tc>
+        <w:tc>
+          <w:tcPr>
+            <w:tcW w:w="3295" w:type="dxa"/>
+          </w:tcPr>
+          <w:p>
+            <w:pPr>
+              <w:rPr>
+                <w:rFonts w:ascii="Consolas" w:hAnsi="Consolas"/>
+              </w:rPr>
+            </w:pPr>
+            <w:r>
+              <w:rPr>
+                <w:rFonts w:ascii="Consolas" w:hAnsi="Consolas"/>
+              </w:rPr>
+              <w:t>{"pseudo", "</w:t>
+            </w:r>
+            <w:proofErr w:type="spellStart"/>
+            <w:r>
+              <w:rPr>
+                <w:rFonts w:ascii="Consolas" w:hAnsi="Consolas"/>
+              </w:rPr>
+              <w:t>mot_de_passe</w:t>
+            </w:r>
+            <w:proofErr w:type="spellEnd"/>
+            <w:r>
+              <w:rPr>
+                <w:rFonts w:ascii="Consolas" w:hAnsi="Consolas"/>
+              </w:rPr>
+              <w:t>"}</w:t>
+            </w:r>
+          </w:p>
+          <w:p>
+            <w:pPr>
+              <w:pStyle w:val="Retraitcorpsdetexte"/>
+              <w:ind w:left="0"/>
+            </w:pPr>
+          </w:p>
+        </w:tc>
+        <w:tc>
+          <w:tcPr>
+            <w:tcW w:w="1756" w:type="dxa"/>
+          </w:tcPr>
+          <w:p>
+            <w:pPr>
+              <w:pStyle w:val="Retraitcorpsdetexte"/>
+              <w:ind w:left="0"/>
+            </w:pPr>
+            <w:proofErr w:type="spellStart"/>
+            <w:r>
+              <w:t>Token</w:t>
+            </w:r>
+            <w:proofErr w:type="spellEnd"/>
+          </w:p>
+        </w:tc>
+        <w:tc>
+          <w:tcPr>
+            <w:tcW w:w="1651" w:type="dxa"/>
+          </w:tcPr>
+          <w:p>
+            <w:pPr>
+              <w:pStyle w:val="Retraitcorpsdetexte"/>
+              <w:ind w:left="0"/>
+            </w:pPr>
+            <w:r>
+              <w:t>Connexion au compte</w:t>
+            </w:r>
+          </w:p>
+        </w:tc>
+      </w:tr>
+      <w:tr>
+        <w:trPr>
+          <w:cantSplit/>
+          <w:tblHeader/>
+        </w:trPr>
+        <w:tc>
+          <w:tcPr>
+            <w:tcW w:w="927" w:type="dxa"/>
+            <w:shd w:val="clear" w:color="auto" w:fill="F2F2F2" w:themeFill="background1" w:themeFillShade="F2"/>
+          </w:tcPr>
+          <w:p>
+            <w:pPr>
+              <w:pStyle w:val="Retraitcorpsdetexte"/>
+              <w:ind w:left="0"/>
+              <w:jc w:val="center"/>
+            </w:pPr>
+            <w:r>
+              <w:t>PUT</w:t>
+            </w:r>
+          </w:p>
+        </w:tc>
+        <w:tc>
+          <w:tcPr>
+            <w:tcW w:w="1984" w:type="dxa"/>
+            <w:shd w:val="clear" w:color="auto" w:fill="F2F2F2" w:themeFill="background1" w:themeFillShade="F2"/>
+          </w:tcPr>
+          <w:p>
+            <w:pPr>
+              <w:pStyle w:val="Retraitcorpsdetexte"/>
+              <w:ind w:left="0"/>
+            </w:pPr>
+            <w:r>
+              <w:t>/api/</w:t>
+            </w:r>
+            <w:r>
+              <w:t>utilisateur</w:t>
+            </w:r>
+            <w:r>
+              <w:t>/:id</w:t>
+            </w:r>
+          </w:p>
+        </w:tc>
+        <w:tc>
+          <w:tcPr>
+            <w:tcW w:w="3295" w:type="dxa"/>
+            <w:shd w:val="clear" w:color="auto" w:fill="F2F2F2" w:themeFill="background1" w:themeFillShade="F2"/>
+          </w:tcPr>
+          <w:p>
+            <w:r>
+              <w:rPr>
+                <w:rFonts w:ascii="Consolas" w:hAnsi="Consolas"/>
+              </w:rPr>
+              <w:t>{"pseudo", "</w:t>
+            </w:r>
+            <w:proofErr w:type="spellStart"/>
+            <w:r>
+              <w:rPr>
+                <w:rFonts w:ascii="Consolas" w:hAnsi="Consolas"/>
+              </w:rPr>
+              <w:t>mot_de_passe</w:t>
+            </w:r>
+            <w:proofErr w:type="spellEnd"/>
+            <w:r>
+              <w:rPr>
+                <w:rFonts w:ascii="Consolas" w:hAnsi="Consolas"/>
+              </w:rPr>
+              <w:t>", "admin"}</w:t>
+            </w:r>
+          </w:p>
+        </w:tc>
+        <w:tc>
+          <w:tcPr>
+            <w:tcW w:w="1756" w:type="dxa"/>
+            <w:shd w:val="clear" w:color="auto" w:fill="F2F2F2" w:themeFill="background1" w:themeFillShade="F2"/>
+          </w:tcPr>
+          <w:p>
+            <w:pPr>
+              <w:pStyle w:val="Retraitcorpsdetexte"/>
+              <w:ind w:left="0"/>
+            </w:pPr>
+            <w:r>
+              <w:t>NON</w:t>
+            </w:r>
+          </w:p>
+        </w:tc>
+        <w:tc>
+          <w:tcPr>
+            <w:tcW w:w="1651" w:type="dxa"/>
+            <w:shd w:val="clear" w:color="auto" w:fill="F2F2F2" w:themeFill="background1" w:themeFillShade="F2"/>
+          </w:tcPr>
+          <w:p>
+            <w:pPr>
+              <w:pStyle w:val="Retraitcorpsdetexte"/>
+              <w:ind w:left="0"/>
+            </w:pPr>
+            <w:r>
+              <w:t>Modification d’un utilisateur</w:t>
+            </w:r>
+          </w:p>
+          <w:p>
+            <w:pPr>
+              <w:pStyle w:val="Retraitcorpsdetexte"/>
+              <w:ind w:left="0"/>
+            </w:pPr>
+            <w:r>
+              <w:rPr>
+                <w:color w:val="FF0000"/>
+                <w:sz w:val="18"/>
+                <w:szCs w:val="18"/>
+              </w:rPr>
+              <w:t>(</w:t>
+            </w:r>
+            <w:r>
+              <w:rPr>
+                <w:rFonts w:ascii="Segoe UI Emoji" w:hAnsi="Segoe UI Emoji" w:cs="Segoe UI Emoji"/>
+                <w:sz w:val="18"/>
+                <w:szCs w:val="18"/>
+              </w:rPr>
+              <w:t>⚠️</w:t>
+            </w:r>
+            <w:r>
+              <w:rPr>
+                <w:color w:val="FF0000"/>
+                <w:sz w:val="18"/>
+                <w:szCs w:val="18"/>
+              </w:rPr>
+              <w:t>modification du cha</w:t>
+            </w:r>
+            <w:r>
+              <w:rPr>
+                <w:color w:val="FF0000"/>
+                <w:sz w:val="18"/>
+                <w:szCs w:val="18"/>
+              </w:rPr>
+              <w:t xml:space="preserve">mp </w:t>
+            </w:r>
+            <w:r>
+              <w:rPr>
+                <w:color w:val="FF0000"/>
+                <w:sz w:val="18"/>
+                <w:szCs w:val="18"/>
+              </w:rPr>
+              <w:t>"admin"</w:t>
+            </w:r>
+            <w:r>
+              <w:rPr>
+                <w:color w:val="FF0000"/>
+                <w:sz w:val="18"/>
+                <w:szCs w:val="18"/>
+              </w:rPr>
+              <w:t>)</w:t>
+            </w:r>
+          </w:p>
+        </w:tc>
+      </w:tr>
+      <w:tr>
+        <w:trPr>
+          <w:cantSplit/>
+          <w:tblHeader/>
+        </w:trPr>
+        <w:tc>
+          <w:tcPr>
+            <w:tcW w:w="927" w:type="dxa"/>
+          </w:tcPr>
+          <w:p>
+            <w:pPr>
+              <w:pStyle w:val="Retraitcorpsdetexte"/>
+              <w:ind w:left="0"/>
+              <w:jc w:val="center"/>
+            </w:pPr>
+            <w:r>
+              <w:t>DELETE</w:t>
+            </w:r>
+          </w:p>
+        </w:tc>
+        <w:tc>
+          <w:tcPr>
+            <w:tcW w:w="1984" w:type="dxa"/>
+          </w:tcPr>
+          <w:p>
+            <w:pPr>
+              <w:pStyle w:val="Retraitcorpsdetexte"/>
+              <w:ind w:left="0"/>
+            </w:pPr>
+            <w:r>
+              <w:t>/api/</w:t>
+            </w:r>
+            <w:r>
+              <w:t>utilisateur/:id</w:t>
+            </w:r>
+          </w:p>
+        </w:tc>
+        <w:tc>
+          <w:tcPr>
+            <w:tcW w:w="3295" w:type="dxa"/>
+          </w:tcPr>
+          <w:p>
+            <w:pPr>
+              <w:pStyle w:val="Retraitcorpsdetexte"/>
+              <w:ind w:left="0"/>
+            </w:pPr>
+            <w:r>
+              <w:t>NON</w:t>
+            </w:r>
+          </w:p>
+        </w:tc>
+        <w:tc>
+          <w:tcPr>
+            <w:tcW w:w="1756" w:type="dxa"/>
+          </w:tcPr>
+          <w:p>
+            <w:pPr>
+              <w:pStyle w:val="Retraitcorpsdetexte"/>
+              <w:ind w:left="0"/>
+            </w:pPr>
+            <w:r>
+              <w:t>NON</w:t>
+            </w:r>
+          </w:p>
+        </w:tc>
+        <w:tc>
+          <w:tcPr>
+            <w:tcW w:w="1651" w:type="dxa"/>
+          </w:tcPr>
+          <w:p>
+            <w:pPr>
+              <w:pStyle w:val="Retraitcorpsdetexte"/>
+              <w:ind w:left="0"/>
+            </w:pPr>
+            <w:r>
+              <w:t>Suppression d’un utilisateur</w:t>
+            </w:r>
+          </w:p>
+        </w:tc>
+      </w:tr>
+      <w:tr>
+        <w:trPr>
+          <w:cantSplit/>
+          <w:tblHeader/>
+        </w:trPr>
+        <w:tc>
+          <w:tcPr>
+            <w:tcW w:w="927" w:type="dxa"/>
+            <w:shd w:val="clear" w:color="auto" w:fill="F2F2F2" w:themeFill="background1" w:themeFillShade="F2"/>
+          </w:tcPr>
+          <w:p>
+            <w:pPr>
+              <w:pStyle w:val="Retraitcorpsdetexte"/>
+              <w:ind w:left="0"/>
+              <w:jc w:val="center"/>
+            </w:pPr>
+            <w:r>
+              <w:t>GET</w:t>
+            </w:r>
+          </w:p>
+        </w:tc>
+        <w:tc>
+          <w:tcPr>
+            <w:tcW w:w="1984" w:type="dxa"/>
+            <w:shd w:val="clear" w:color="auto" w:fill="F2F2F2" w:themeFill="background1" w:themeFillShade="F2"/>
+          </w:tcPr>
+          <w:p>
+            <w:pPr>
+              <w:pStyle w:val="Retraitcorpsdetexte"/>
+              <w:ind w:left="0"/>
+            </w:pPr>
+            <w:r>
+              <w:t>/api/</w:t>
+            </w:r>
+            <w:r>
+              <w:t>utilisateur</w:t>
+            </w:r>
+            <w:proofErr w:type="gramStart"/>
+            <w:r>
+              <w:t>/:</w:t>
+            </w:r>
+            <w:proofErr w:type="gramEnd"/>
+            <w:r>
+              <w:t>id</w:t>
+            </w:r>
+          </w:p>
+        </w:tc>
+        <w:tc>
+          <w:tcPr>
+            <w:tcW w:w="3295" w:type="dxa"/>
+            <w:shd w:val="clear" w:color="auto" w:fill="F2F2F2" w:themeFill="background1" w:themeFillShade="F2"/>
+          </w:tcPr>
+          <w:p>
+            <w:pPr>
+              <w:pStyle w:val="Retraitcorpsdetexte"/>
+              <w:ind w:left="0"/>
+            </w:pPr>
+            <w:r>
+              <w:t>NON</w:t>
+            </w:r>
+          </w:p>
+        </w:tc>
+        <w:tc>
+          <w:tcPr>
+            <w:tcW w:w="1756" w:type="dxa"/>
+            <w:shd w:val="clear" w:color="auto" w:fill="F2F2F2" w:themeFill="background1" w:themeFillShade="F2"/>
+          </w:tcPr>
+          <w:p>
+            <w:pPr>
+              <w:pStyle w:val="Retraitcorpsdetexte"/>
+              <w:ind w:left="0"/>
+              <w:rPr>
+                <w:i/>
+                <w:iCs/>
+              </w:rPr>
+            </w:pPr>
+            <w:r>
+              <w:t xml:space="preserve">JSON </w:t>
+            </w:r>
+            <w:r>
+              <w:rPr>
+                <w:i/>
+                <w:iCs/>
+              </w:rPr>
+              <w:t>user</w:t>
+            </w:r>
+          </w:p>
+        </w:tc>
+        <w:tc>
+          <w:tcPr>
+            <w:tcW w:w="1651" w:type="dxa"/>
+            <w:shd w:val="clear" w:color="auto" w:fill="F2F2F2" w:themeFill="background1" w:themeFillShade="F2"/>
+          </w:tcPr>
+          <w:p>
+            <w:pPr>
+              <w:pStyle w:val="Retraitcorpsdetexte"/>
+              <w:ind w:left="0"/>
+            </w:pPr>
+            <w:r>
+              <w:t>Récupère</w:t>
+            </w:r>
+            <w:r>
+              <w:t xml:space="preserve"> les informations du </w:t>
+            </w:r>
+            <w:r>
+              <w:t>profil d’un utilisateur</w:t>
+            </w:r>
+          </w:p>
+        </w:tc>
+      </w:tr>
+      <w:tr>
+        <w:trPr>
+          <w:cantSplit/>
+          <w:tblHeader/>
+        </w:trPr>
+        <w:tc>
+          <w:tcPr>
+            <w:tcW w:w="927" w:type="dxa"/>
+          </w:tcPr>
+          <w:p>
+            <w:pPr>
+              <w:pStyle w:val="Retraitcorpsdetexte"/>
+              <w:ind w:left="0"/>
+              <w:jc w:val="center"/>
+            </w:pPr>
+            <w:r>
+              <w:t>POST</w:t>
+            </w:r>
+          </w:p>
+        </w:tc>
+        <w:tc>
+          <w:tcPr>
+            <w:tcW w:w="1984" w:type="dxa"/>
+          </w:tcPr>
+          <w:p>
+            <w:pPr>
+              <w:pStyle w:val="Retraitcorpsdetexte"/>
+              <w:ind w:left="0"/>
+            </w:pPr>
+            <w:r>
+              <w:t>/api/</w:t>
+            </w:r>
+            <w:proofErr w:type="spellStart"/>
+            <w:r>
+              <w:t>categorie</w:t>
+            </w:r>
+            <w:proofErr w:type="spellEnd"/>
+          </w:p>
+        </w:tc>
+        <w:tc>
+          <w:tcPr>
+            <w:tcW w:w="3295" w:type="dxa"/>
+          </w:tcPr>
+          <w:p>
+            <w:pPr>
+              <w:pStyle w:val="Retraitcorpsdetexte"/>
+              <w:ind w:left="0"/>
+              <w:rPr>
+                <w:rFonts w:ascii="Consolas" w:hAnsi="Consolas"/>
+              </w:rPr>
+            </w:pPr>
+            <w:r>
+              <w:rPr>
+                <w:rFonts w:ascii="Consolas" w:hAnsi="Consolas"/>
+              </w:rPr>
+              <w:t>{"nom"}</w:t>
+            </w:r>
+          </w:p>
+        </w:tc>
+        <w:tc>
+          <w:tcPr>
+            <w:tcW w:w="1756" w:type="dxa"/>
+          </w:tcPr>
+          <w:p>
+            <w:pPr>
+              <w:pStyle w:val="Retraitcorpsdetexte"/>
+              <w:ind w:left="0"/>
+            </w:pPr>
+            <w:r>
+              <w:t>NON</w:t>
+            </w:r>
+          </w:p>
+        </w:tc>
+        <w:tc>
+          <w:tcPr>
+            <w:tcW w:w="1651" w:type="dxa"/>
+          </w:tcPr>
+          <w:p>
+            <w:pPr>
+              <w:pStyle w:val="Retraitcorpsdetexte"/>
+              <w:ind w:left="0"/>
+            </w:pPr>
+            <w:r>
+              <w:t xml:space="preserve">Ajoute une </w:t>
+            </w:r>
+            <w:proofErr w:type="spellStart"/>
+            <w:r>
+              <w:t>catégie</w:t>
+            </w:r>
+            <w:proofErr w:type="spellEnd"/>
+          </w:p>
+        </w:tc>
+      </w:tr>
+      <w:tr>
+        <w:trPr>
+          <w:cantSplit/>
+          <w:tblHeader/>
+        </w:trPr>
+        <w:tc>
+          <w:tcPr>
+            <w:tcW w:w="927" w:type="dxa"/>
+            <w:shd w:val="clear" w:color="auto" w:fill="F2F2F2" w:themeFill="background1" w:themeFillShade="F2"/>
+          </w:tcPr>
+          <w:p>
+            <w:pPr>
+              <w:pStyle w:val="Retraitcorpsdetexte"/>
+              <w:ind w:left="0"/>
+              <w:jc w:val="center"/>
+            </w:pPr>
+            <w:r>
+              <w:t>PUT</w:t>
+            </w:r>
+          </w:p>
+        </w:tc>
+        <w:tc>
+          <w:tcPr>
+            <w:tcW w:w="1984" w:type="dxa"/>
+            <w:shd w:val="clear" w:color="auto" w:fill="F2F2F2" w:themeFill="background1" w:themeFillShade="F2"/>
+          </w:tcPr>
+          <w:p>
+            <w:pPr>
+              <w:pStyle w:val="Retraitcorpsdetexte"/>
+              <w:ind w:left="0"/>
+            </w:pPr>
+            <w:r>
+              <w:t>/api/</w:t>
+            </w:r>
+            <w:proofErr w:type="spellStart"/>
+            <w:r>
+              <w:t>categorie</w:t>
+            </w:r>
+            <w:proofErr w:type="spellEnd"/>
+            <w:proofErr w:type="gramStart"/>
+            <w:r>
+              <w:t>/:</w:t>
+            </w:r>
+            <w:proofErr w:type="gramEnd"/>
+            <w:r>
+              <w:t>id</w:t>
+            </w:r>
+          </w:p>
+        </w:tc>
+        <w:tc>
+          <w:tcPr>
+            <w:tcW w:w="3295" w:type="dxa"/>
+            <w:shd w:val="clear" w:color="auto" w:fill="F2F2F2" w:themeFill="background1" w:themeFillShade="F2"/>
+          </w:tcPr>
+          <w:p>
+            <w:pPr>
+              <w:pStyle w:val="Retraitcorpsdetexte"/>
+              <w:ind w:left="0"/>
+            </w:pPr>
+            <w:r>
+              <w:rPr>
+                <w:rFonts w:ascii="Consolas" w:hAnsi="Consolas"/>
+              </w:rPr>
+              <w:t>{"nom"}</w:t>
+            </w:r>
+          </w:p>
+        </w:tc>
+        <w:tc>
+          <w:tcPr>
+            <w:tcW w:w="1756" w:type="dxa"/>
+            <w:shd w:val="clear" w:color="auto" w:fill="F2F2F2" w:themeFill="background1" w:themeFillShade="F2"/>
+          </w:tcPr>
+          <w:p>
+            <w:pPr>
+              <w:pStyle w:val="Retraitcorpsdetexte"/>
+              <w:ind w:left="0"/>
+            </w:pPr>
+            <w:r>
+              <w:t>NON</w:t>
+            </w:r>
+          </w:p>
+        </w:tc>
+        <w:tc>
+          <w:tcPr>
+            <w:tcW w:w="1651" w:type="dxa"/>
+            <w:shd w:val="clear" w:color="auto" w:fill="F2F2F2" w:themeFill="background1" w:themeFillShade="F2"/>
+          </w:tcPr>
+          <w:p>
+            <w:pPr>
+              <w:pStyle w:val="Retraitcorpsdetexte"/>
+              <w:ind w:left="0"/>
+            </w:pPr>
+            <w:r>
+              <w:t>Modifie le nom d’une catégorie</w:t>
+            </w:r>
+          </w:p>
+        </w:tc>
+      </w:tr>
+      <w:tr>
+        <w:trPr>
+          <w:cantSplit/>
+          <w:tblHeader/>
+        </w:trPr>
+        <w:tc>
+          <w:tcPr>
+            <w:tcW w:w="927" w:type="dxa"/>
+          </w:tcPr>
+          <w:p>
+            <w:pPr>
+              <w:pStyle w:val="Retraitcorpsdetexte"/>
+              <w:ind w:left="0"/>
+              <w:jc w:val="center"/>
+            </w:pPr>
+            <w:r>
+              <w:t>GET</w:t>
+            </w:r>
+          </w:p>
+        </w:tc>
+        <w:tc>
+          <w:tcPr>
+            <w:tcW w:w="1984" w:type="dxa"/>
+          </w:tcPr>
+          <w:p>
+            <w:pPr>
+              <w:pStyle w:val="Retraitcorpsdetexte"/>
+              <w:ind w:left="0"/>
+            </w:pPr>
+            <w:r>
+              <w:t>/api/</w:t>
+            </w:r>
+            <w:proofErr w:type="spellStart"/>
+            <w:r>
+              <w:t>categorie</w:t>
+            </w:r>
+            <w:proofErr w:type="spellEnd"/>
+          </w:p>
+        </w:tc>
+        <w:tc>
+          <w:tcPr>
+            <w:tcW w:w="3295" w:type="dxa"/>
+          </w:tcPr>
+          <w:p>
+            <w:pPr>
+              <w:pStyle w:val="Retraitcorpsdetexte"/>
+              <w:ind w:left="0"/>
+            </w:pPr>
+            <w:r>
+              <w:t>NON</w:t>
+            </w:r>
+          </w:p>
+        </w:tc>
+        <w:tc>
+          <w:tcPr>
+            <w:tcW w:w="1756" w:type="dxa"/>
+          </w:tcPr>
+          <w:p>
+            <w:pPr>
+              <w:pStyle w:val="Retraitcorpsdetexte"/>
+              <w:ind w:left="0"/>
+            </w:pPr>
+            <w:r>
+              <w:rPr>
+                <w:rFonts w:ascii="Consolas" w:hAnsi="Consolas"/>
+              </w:rPr>
+              <w:t>[</w:t>
+            </w:r>
+            <w:r>
+              <w:rPr>
+                <w:rFonts w:ascii="Consolas" w:hAnsi="Consolas"/>
+              </w:rPr>
+              <w:t>{"</w:t>
+            </w:r>
+            <w:proofErr w:type="spellStart"/>
+            <w:r>
+              <w:rPr>
+                <w:rFonts w:ascii="Consolas" w:hAnsi="Consolas"/>
+              </w:rPr>
+              <w:t>id","nom</w:t>
+            </w:r>
+            <w:proofErr w:type="spellEnd"/>
+            <w:r>
+              <w:rPr>
+                <w:rFonts w:ascii="Consolas" w:hAnsi="Consolas"/>
+              </w:rPr>
+              <w:t>"}</w:t>
+            </w:r>
+            <w:r>
+              <w:rPr>
+                <w:rFonts w:ascii="Consolas" w:hAnsi="Consolas"/>
+              </w:rPr>
+              <w:t>]</w:t>
+            </w:r>
+          </w:p>
+        </w:tc>
+        <w:tc>
+          <w:tcPr>
+            <w:tcW w:w="1651" w:type="dxa"/>
+          </w:tcPr>
+          <w:p>
+            <w:pPr>
+              <w:pStyle w:val="Retraitcorpsdetexte"/>
+              <w:ind w:left="0"/>
+            </w:pPr>
+            <w:r>
+              <w:t xml:space="preserve">Récupère les </w:t>
+            </w:r>
+            <w:r>
+              <w:t>catégories avec leurs informations</w:t>
+            </w:r>
+          </w:p>
+        </w:tc>
+      </w:tr>
+      <w:tr>
+        <w:trPr>
+          <w:cantSplit/>
+          <w:tblHeader/>
+        </w:trPr>
+        <w:tc>
+          <w:tcPr>
+            <w:tcW w:w="927" w:type="dxa"/>
+            <w:shd w:val="clear" w:color="auto" w:fill="F2F2F2" w:themeFill="background1" w:themeFillShade="F2"/>
+          </w:tcPr>
+          <w:p>
+            <w:pPr>
+              <w:pStyle w:val="Retraitcorpsdetexte"/>
+              <w:ind w:left="0"/>
+              <w:jc w:val="center"/>
+            </w:pPr>
+            <w:r>
+              <w:t>DELETE</w:t>
+            </w:r>
+          </w:p>
+        </w:tc>
+        <w:tc>
+          <w:tcPr>
+            <w:tcW w:w="1984" w:type="dxa"/>
+            <w:shd w:val="clear" w:color="auto" w:fill="F2F2F2" w:themeFill="background1" w:themeFillShade="F2"/>
+          </w:tcPr>
+          <w:p>
+            <w:pPr>
+              <w:pStyle w:val="Retraitcorpsdetexte"/>
+              <w:ind w:left="0"/>
+            </w:pPr>
+            <w:r>
+              <w:t>/api/</w:t>
+            </w:r>
+            <w:proofErr w:type="spellStart"/>
+            <w:r>
+              <w:t>categorie</w:t>
+            </w:r>
+            <w:proofErr w:type="spellEnd"/>
+            <w:proofErr w:type="gramStart"/>
+            <w:r>
+              <w:t>/:</w:t>
+            </w:r>
+            <w:proofErr w:type="gramEnd"/>
+            <w:r>
+              <w:t>id</w:t>
+            </w:r>
+          </w:p>
+        </w:tc>
+        <w:tc>
+          <w:tcPr>
+            <w:tcW w:w="3295" w:type="dxa"/>
+            <w:shd w:val="clear" w:color="auto" w:fill="F2F2F2" w:themeFill="background1" w:themeFillShade="F2"/>
+          </w:tcPr>
+          <w:p>
+            <w:pPr>
+              <w:pStyle w:val="Retraitcorpsdetexte"/>
+              <w:ind w:left="0"/>
+            </w:pPr>
+            <w:r>
+              <w:t>NON</w:t>
+            </w:r>
+          </w:p>
+        </w:tc>
+        <w:tc>
+          <w:tcPr>
+            <w:tcW w:w="1756" w:type="dxa"/>
+            <w:shd w:val="clear" w:color="auto" w:fill="F2F2F2" w:themeFill="background1" w:themeFillShade="F2"/>
+          </w:tcPr>
+          <w:p>
+            <w:pPr>
+              <w:pStyle w:val="Retraitcorpsdetexte"/>
+              <w:ind w:left="0"/>
+            </w:pPr>
+            <w:r>
+              <w:t>NON</w:t>
+            </w:r>
+          </w:p>
+        </w:tc>
+        <w:tc>
+          <w:tcPr>
+            <w:tcW w:w="1651" w:type="dxa"/>
+            <w:shd w:val="clear" w:color="auto" w:fill="F2F2F2" w:themeFill="background1" w:themeFillShade="F2"/>
+          </w:tcPr>
+          <w:p>
+            <w:pPr>
+              <w:pStyle w:val="Retraitcorpsdetexte"/>
+              <w:ind w:left="0"/>
+            </w:pPr>
+          </w:p>
+        </w:tc>
+      </w:tr>
+      <w:tr>
+        <w:trPr>
+          <w:cantSplit/>
+          <w:tblHeader/>
+        </w:trPr>
+        <w:tc>
+          <w:tcPr>
+            <w:tcW w:w="927" w:type="dxa"/>
+          </w:tcPr>
+          <w:p>
+            <w:pPr>
+              <w:pStyle w:val="Retraitcorpsdetexte"/>
+              <w:ind w:left="0"/>
+              <w:jc w:val="center"/>
+            </w:pPr>
+            <w:r>
+              <w:t>POST</w:t>
+            </w:r>
+          </w:p>
+        </w:tc>
+        <w:tc>
+          <w:tcPr>
+            <w:tcW w:w="1984" w:type="dxa"/>
+          </w:tcPr>
+          <w:p>
+            <w:pPr>
+              <w:pStyle w:val="Retraitcorpsdetexte"/>
+              <w:ind w:left="0"/>
+            </w:pPr>
+            <w:r>
+              <w:t>/api/</w:t>
+            </w:r>
+          </w:p>
+        </w:tc>
+        <w:tc>
+          <w:tcPr>
+            <w:tcW w:w="3295" w:type="dxa"/>
           </w:tcPr>
           <w:p>
             <w:pPr>
@@ -3738,7 +5764,18 @@
         </w:tc>
         <w:tc>
           <w:tcPr>
-            <w:tcW w:w="2265" w:type="dxa"/>
+            <w:tcW w:w="1756" w:type="dxa"/>
+          </w:tcPr>
+          <w:p>
+            <w:pPr>
+              <w:pStyle w:val="Retraitcorpsdetexte"/>
+              <w:ind w:left="0"/>
+            </w:pPr>
+          </w:p>
+        </w:tc>
+        <w:tc>
+          <w:tcPr>
+            <w:tcW w:w="1651" w:type="dxa"/>
           </w:tcPr>
           <w:p>
             <w:pPr>
@@ -3749,9 +5786,45 @@
         </w:tc>
       </w:tr>
       <w:tr>
+        <w:trPr>
+          <w:cantSplit/>
+          <w:tblHeader/>
+        </w:trPr>
         <w:tc>
           <w:tcPr>
-            <w:tcW w:w="2265" w:type="dxa"/>
+            <w:tcW w:w="927" w:type="dxa"/>
+            <w:shd w:val="clear" w:color="auto" w:fill="F2F2F2" w:themeFill="background1" w:themeFillShade="F2"/>
+          </w:tcPr>
+          <w:p>
+            <w:pPr>
+              <w:pStyle w:val="Retraitcorpsdetexte"/>
+              <w:ind w:left="0"/>
+              <w:jc w:val="center"/>
+            </w:pPr>
+            <w:r>
+              <w:t>PUT</w:t>
+            </w:r>
+          </w:p>
+        </w:tc>
+        <w:tc>
+          <w:tcPr>
+            <w:tcW w:w="1984" w:type="dxa"/>
+            <w:shd w:val="clear" w:color="auto" w:fill="F2F2F2" w:themeFill="background1" w:themeFillShade="F2"/>
+          </w:tcPr>
+          <w:p>
+            <w:pPr>
+              <w:pStyle w:val="Retraitcorpsdetexte"/>
+              <w:ind w:left="0"/>
+            </w:pPr>
+            <w:r>
+              <w:t>/api/</w:t>
+            </w:r>
+          </w:p>
+        </w:tc>
+        <w:tc>
+          <w:tcPr>
+            <w:tcW w:w="3295" w:type="dxa"/>
+            <w:shd w:val="clear" w:color="auto" w:fill="F2F2F2" w:themeFill="background1" w:themeFillShade="F2"/>
           </w:tcPr>
           <w:p>
             <w:pPr>
@@ -3762,7 +5835,8 @@
         </w:tc>
         <w:tc>
           <w:tcPr>
-            <w:tcW w:w="2265" w:type="dxa"/>
+            <w:tcW w:w="1756" w:type="dxa"/>
+            <w:shd w:val="clear" w:color="auto" w:fill="F2F2F2" w:themeFill="background1" w:themeFillShade="F2"/>
           </w:tcPr>
           <w:p>
             <w:pPr>
@@ -3773,7 +5847,55 @@
         </w:tc>
         <w:tc>
           <w:tcPr>
-            <w:tcW w:w="2265" w:type="dxa"/>
+            <w:tcW w:w="1651" w:type="dxa"/>
+            <w:shd w:val="clear" w:color="auto" w:fill="F2F2F2" w:themeFill="background1" w:themeFillShade="F2"/>
+          </w:tcPr>
+          <w:p>
+            <w:pPr>
+              <w:pStyle w:val="Retraitcorpsdetexte"/>
+              <w:ind w:left="0"/>
+            </w:pPr>
+          </w:p>
+        </w:tc>
+      </w:tr>
+      <w:tr>
+        <w:trPr>
+          <w:cantSplit/>
+          <w:tblHeader/>
+        </w:trPr>
+        <w:tc>
+          <w:tcPr>
+            <w:tcW w:w="927" w:type="dxa"/>
+          </w:tcPr>
+          <w:p>
+            <w:pPr>
+              <w:pStyle w:val="Retraitcorpsdetexte"/>
+              <w:ind w:left="0"/>
+              <w:jc w:val="center"/>
+            </w:pPr>
+            <w:r>
+              <w:lastRenderedPageBreak/>
+              <w:t>GET</w:t>
+            </w:r>
+          </w:p>
+        </w:tc>
+        <w:tc>
+          <w:tcPr>
+            <w:tcW w:w="1984" w:type="dxa"/>
+          </w:tcPr>
+          <w:p>
+            <w:pPr>
+              <w:pStyle w:val="Retraitcorpsdetexte"/>
+              <w:ind w:left="0"/>
+            </w:pPr>
+            <w:r>
+              <w:t>/api/</w:t>
+            </w:r>
+          </w:p>
+        </w:tc>
+        <w:tc>
+          <w:tcPr>
+            <w:tcW w:w="3295" w:type="dxa"/>
           </w:tcPr>
           <w:p>
             <w:pPr>
@@ -3784,7 +5906,18 @@
         </w:tc>
         <w:tc>
           <w:tcPr>
-            <w:tcW w:w="2265" w:type="dxa"/>
+            <w:tcW w:w="1756" w:type="dxa"/>
+          </w:tcPr>
+          <w:p>
+            <w:pPr>
+              <w:pStyle w:val="Retraitcorpsdetexte"/>
+              <w:ind w:left="0"/>
+            </w:pPr>
+          </w:p>
+        </w:tc>
+        <w:tc>
+          <w:tcPr>
+            <w:tcW w:w="1651" w:type="dxa"/>
           </w:tcPr>
           <w:p>
             <w:pPr>
@@ -3795,9 +5928,45 @@
         </w:tc>
       </w:tr>
       <w:tr>
+        <w:trPr>
+          <w:cantSplit/>
+          <w:tblHeader/>
+        </w:trPr>
         <w:tc>
           <w:tcPr>
-            <w:tcW w:w="2265" w:type="dxa"/>
+            <w:tcW w:w="927" w:type="dxa"/>
+            <w:shd w:val="clear" w:color="auto" w:fill="F2F2F2" w:themeFill="background1" w:themeFillShade="F2"/>
+          </w:tcPr>
+          <w:p>
+            <w:pPr>
+              <w:pStyle w:val="Retraitcorpsdetexte"/>
+              <w:ind w:left="0"/>
+              <w:jc w:val="center"/>
+            </w:pPr>
+            <w:r>
+              <w:t>DELETE</w:t>
+            </w:r>
+          </w:p>
+        </w:tc>
+        <w:tc>
+          <w:tcPr>
+            <w:tcW w:w="1984" w:type="dxa"/>
+            <w:shd w:val="clear" w:color="auto" w:fill="F2F2F2" w:themeFill="background1" w:themeFillShade="F2"/>
+          </w:tcPr>
+          <w:p>
+            <w:pPr>
+              <w:pStyle w:val="Retraitcorpsdetexte"/>
+              <w:ind w:left="0"/>
+            </w:pPr>
+            <w:r>
+              <w:t>/api/</w:t>
+            </w:r>
+          </w:p>
+        </w:tc>
+        <w:tc>
+          <w:tcPr>
+            <w:tcW w:w="3295" w:type="dxa"/>
+            <w:shd w:val="clear" w:color="auto" w:fill="F2F2F2" w:themeFill="background1" w:themeFillShade="F2"/>
           </w:tcPr>
           <w:p>
             <w:pPr>
@@ -3808,7 +5977,8 @@
         </w:tc>
         <w:tc>
           <w:tcPr>
-            <w:tcW w:w="2265" w:type="dxa"/>
+            <w:tcW w:w="1756" w:type="dxa"/>
+            <w:shd w:val="clear" w:color="auto" w:fill="F2F2F2" w:themeFill="background1" w:themeFillShade="F2"/>
           </w:tcPr>
           <w:p>
             <w:pPr>
@@ -3819,7 +5989,51 @@
         </w:tc>
         <w:tc>
           <w:tcPr>
-            <w:tcW w:w="2265" w:type="dxa"/>
+            <w:tcW w:w="1651" w:type="dxa"/>
+            <w:shd w:val="clear" w:color="auto" w:fill="F2F2F2" w:themeFill="background1" w:themeFillShade="F2"/>
+          </w:tcPr>
+          <w:p>
+            <w:pPr>
+              <w:pStyle w:val="Retraitcorpsdetexte"/>
+              <w:ind w:left="0"/>
+            </w:pPr>
+          </w:p>
+        </w:tc>
+      </w:tr>
+      <w:tr>
+        <w:trPr>
+          <w:cantSplit/>
+          <w:tblHeader/>
+        </w:trPr>
+        <w:tc>
+          <w:tcPr>
+            <w:tcW w:w="927" w:type="dxa"/>
+          </w:tcPr>
+          <w:p>
+            <w:pPr>
+              <w:pStyle w:val="Retraitcorpsdetexte"/>
+              <w:ind w:left="0"/>
+              <w:jc w:val="center"/>
+            </w:pPr>
+          </w:p>
+        </w:tc>
+        <w:tc>
+          <w:tcPr>
+            <w:tcW w:w="1984" w:type="dxa"/>
+          </w:tcPr>
+          <w:p>
+            <w:pPr>
+              <w:pStyle w:val="Retraitcorpsdetexte"/>
+              <w:ind w:left="0"/>
+            </w:pPr>
+            <w:r>
+              <w:t>/api/</w:t>
+            </w:r>
+          </w:p>
+        </w:tc>
+        <w:tc>
+          <w:tcPr>
+            <w:tcW w:w="3295" w:type="dxa"/>
           </w:tcPr>
           <w:p>
             <w:pPr>
@@ -3830,7 +6044,18 @@
         </w:tc>
         <w:tc>
           <w:tcPr>
-            <w:tcW w:w="2265" w:type="dxa"/>
+            <w:tcW w:w="1756" w:type="dxa"/>
+          </w:tcPr>
+          <w:p>
+            <w:pPr>
+              <w:pStyle w:val="Retraitcorpsdetexte"/>
+              <w:ind w:left="0"/>
+            </w:pPr>
+          </w:p>
+        </w:tc>
+        <w:tc>
+          <w:tcPr>
+            <w:tcW w:w="1651" w:type="dxa"/>
           </w:tcPr>
           <w:p>
             <w:pPr>
@@ -3841,9 +6066,42 @@
         </w:tc>
       </w:tr>
       <w:tr>
+        <w:trPr>
+          <w:cantSplit/>
+          <w:tblHeader/>
+        </w:trPr>
         <w:tc>
           <w:tcPr>
-            <w:tcW w:w="2265" w:type="dxa"/>
+            <w:tcW w:w="927" w:type="dxa"/>
+            <w:shd w:val="clear" w:color="auto" w:fill="F2F2F2" w:themeFill="background1" w:themeFillShade="F2"/>
+          </w:tcPr>
+          <w:p>
+            <w:pPr>
+              <w:pStyle w:val="Retraitcorpsdetexte"/>
+              <w:ind w:left="0"/>
+              <w:jc w:val="center"/>
+            </w:pPr>
+          </w:p>
+        </w:tc>
+        <w:tc>
+          <w:tcPr>
+            <w:tcW w:w="1984" w:type="dxa"/>
+            <w:shd w:val="clear" w:color="auto" w:fill="F2F2F2" w:themeFill="background1" w:themeFillShade="F2"/>
+          </w:tcPr>
+          <w:p>
+            <w:pPr>
+              <w:pStyle w:val="Retraitcorpsdetexte"/>
+              <w:ind w:left="0"/>
+            </w:pPr>
+            <w:r>
+              <w:t>/api/</w:t>
+            </w:r>
+          </w:p>
+        </w:tc>
+        <w:tc>
+          <w:tcPr>
+            <w:tcW w:w="3295" w:type="dxa"/>
+            <w:shd w:val="clear" w:color="auto" w:fill="F2F2F2" w:themeFill="background1" w:themeFillShade="F2"/>
           </w:tcPr>
           <w:p>
             <w:pPr>
@@ -3854,7 +6112,8 @@
         </w:tc>
         <w:tc>
           <w:tcPr>
-            <w:tcW w:w="2265" w:type="dxa"/>
+            <w:tcW w:w="1756" w:type="dxa"/>
+            <w:shd w:val="clear" w:color="auto" w:fill="F2F2F2" w:themeFill="background1" w:themeFillShade="F2"/>
           </w:tcPr>
           <w:p>
             <w:pPr>
@@ -3865,202 +6124,8 @@
         </w:tc>
         <w:tc>
           <w:tcPr>
-            <w:tcW w:w="2265" w:type="dxa"/>
-          </w:tcPr>
-          <w:p>
-            <w:pPr>
-              <w:pStyle w:val="Retraitcorpsdetexte"/>
-              <w:ind w:left="0"/>
-            </w:pPr>
-          </w:p>
-        </w:tc>
-        <w:tc>
-          <w:tcPr>
-            <w:tcW w:w="2265" w:type="dxa"/>
-          </w:tcPr>
-          <w:p>
-            <w:pPr>
-              <w:pStyle w:val="Retraitcorpsdetexte"/>
-              <w:ind w:left="0"/>
-            </w:pPr>
-          </w:p>
-        </w:tc>
-      </w:tr>
-      <w:tr>
-        <w:tc>
-          <w:tcPr>
-            <w:tcW w:w="2265" w:type="dxa"/>
-          </w:tcPr>
-          <w:p>
-            <w:pPr>
-              <w:pStyle w:val="Retraitcorpsdetexte"/>
-              <w:ind w:left="0"/>
-            </w:pPr>
-          </w:p>
-        </w:tc>
-        <w:tc>
-          <w:tcPr>
-            <w:tcW w:w="2265" w:type="dxa"/>
-          </w:tcPr>
-          <w:p>
-            <w:pPr>
-              <w:pStyle w:val="Retraitcorpsdetexte"/>
-              <w:ind w:left="0"/>
-            </w:pPr>
-          </w:p>
-        </w:tc>
-        <w:tc>
-          <w:tcPr>
-            <w:tcW w:w="2265" w:type="dxa"/>
-          </w:tcPr>
-          <w:p>
-            <w:pPr>
-              <w:pStyle w:val="Retraitcorpsdetexte"/>
-              <w:ind w:left="0"/>
-            </w:pPr>
-          </w:p>
-        </w:tc>
-        <w:tc>
-          <w:tcPr>
-            <w:tcW w:w="2265" w:type="dxa"/>
-          </w:tcPr>
-          <w:p>
-            <w:pPr>
-              <w:pStyle w:val="Retraitcorpsdetexte"/>
-              <w:ind w:left="0"/>
-            </w:pPr>
-          </w:p>
-        </w:tc>
-      </w:tr>
-      <w:tr>
-        <w:tc>
-          <w:tcPr>
-            <w:tcW w:w="2265" w:type="dxa"/>
-          </w:tcPr>
-          <w:p>
-            <w:pPr>
-              <w:pStyle w:val="Retraitcorpsdetexte"/>
-              <w:ind w:left="0"/>
-            </w:pPr>
-          </w:p>
-        </w:tc>
-        <w:tc>
-          <w:tcPr>
-            <w:tcW w:w="2265" w:type="dxa"/>
-          </w:tcPr>
-          <w:p>
-            <w:pPr>
-              <w:pStyle w:val="Retraitcorpsdetexte"/>
-              <w:ind w:left="0"/>
-            </w:pPr>
-          </w:p>
-        </w:tc>
-        <w:tc>
-          <w:tcPr>
-            <w:tcW w:w="2265" w:type="dxa"/>
-          </w:tcPr>
-          <w:p>
-            <w:pPr>
-              <w:pStyle w:val="Retraitcorpsdetexte"/>
-              <w:ind w:left="0"/>
-            </w:pPr>
-          </w:p>
-        </w:tc>
-        <w:tc>
-          <w:tcPr>
-            <w:tcW w:w="2265" w:type="dxa"/>
-          </w:tcPr>
-          <w:p>
-            <w:pPr>
-              <w:pStyle w:val="Retraitcorpsdetexte"/>
-              <w:ind w:left="0"/>
-            </w:pPr>
-          </w:p>
-        </w:tc>
-      </w:tr>
-      <w:tr>
-        <w:tc>
-          <w:tcPr>
-            <w:tcW w:w="2265" w:type="dxa"/>
-          </w:tcPr>
-          <w:p>
-            <w:pPr>
-              <w:pStyle w:val="Retraitcorpsdetexte"/>
-              <w:ind w:left="0"/>
-            </w:pPr>
-          </w:p>
-        </w:tc>
-        <w:tc>
-          <w:tcPr>
-            <w:tcW w:w="2265" w:type="dxa"/>
-          </w:tcPr>
-          <w:p>
-            <w:pPr>
-              <w:pStyle w:val="Retraitcorpsdetexte"/>
-              <w:ind w:left="0"/>
-            </w:pPr>
-          </w:p>
-        </w:tc>
-        <w:tc>
-          <w:tcPr>
-            <w:tcW w:w="2265" w:type="dxa"/>
-          </w:tcPr>
-          <w:p>
-            <w:pPr>
-              <w:pStyle w:val="Retraitcorpsdetexte"/>
-              <w:ind w:left="0"/>
-            </w:pPr>
-          </w:p>
-        </w:tc>
-        <w:tc>
-          <w:tcPr>
-            <w:tcW w:w="2265" w:type="dxa"/>
-          </w:tcPr>
-          <w:p>
-            <w:pPr>
-              <w:pStyle w:val="Retraitcorpsdetexte"/>
-              <w:ind w:left="0"/>
-            </w:pPr>
-          </w:p>
-        </w:tc>
-      </w:tr>
-      <w:tr>
-        <w:tc>
-          <w:tcPr>
-            <w:tcW w:w="2265" w:type="dxa"/>
-          </w:tcPr>
-          <w:p>
-            <w:pPr>
-              <w:pStyle w:val="Retraitcorpsdetexte"/>
-              <w:ind w:left="0"/>
-            </w:pPr>
-          </w:p>
-        </w:tc>
-        <w:tc>
-          <w:tcPr>
-            <w:tcW w:w="2265" w:type="dxa"/>
-          </w:tcPr>
-          <w:p>
-            <w:pPr>
-              <w:pStyle w:val="Retraitcorpsdetexte"/>
-              <w:ind w:left="0"/>
-            </w:pPr>
-          </w:p>
-        </w:tc>
-        <w:tc>
-          <w:tcPr>
-            <w:tcW w:w="2265" w:type="dxa"/>
-          </w:tcPr>
-          <w:p>
-            <w:pPr>
-              <w:pStyle w:val="Retraitcorpsdetexte"/>
-              <w:ind w:left="0"/>
-            </w:pPr>
-          </w:p>
-        </w:tc>
-        <w:tc>
-          <w:tcPr>
-            <w:tcW w:w="2265" w:type="dxa"/>
+            <w:tcW w:w="1651" w:type="dxa"/>
+            <w:shd w:val="clear" w:color="auto" w:fill="F2F2F2" w:themeFill="background1" w:themeFillShade="F2"/>
           </w:tcPr>
           <w:p>
             <w:pPr>
@@ -4301,7 +6366,6 @@
       <w:bookmarkStart w:id="35" w:name="_Toc165969650"/>
       <w:bookmarkStart w:id="36" w:name="_Toc190240618"/>
       <w:r>
-        <w:lastRenderedPageBreak/>
         <w:t>Tests</w:t>
       </w:r>
       <w:bookmarkEnd w:id="34"/>
@@ -4371,8 +6435,13 @@
           <w:numId w:val="22"/>
         </w:numPr>
       </w:pPr>
-      <w:r>
-        <w:t>raison, décisions, etc.</w:t>
+      <w:proofErr w:type="gramStart"/>
+      <w:r>
+        <w:t>raison</w:t>
+      </w:r>
+      <w:proofErr w:type="gramEnd"/>
+      <w:r>
+        <w:t>, décisions, etc.</w:t>
       </w:r>
     </w:p>
     <w:p>
@@ -4384,8 +6453,13 @@
         </w:numPr>
       </w:pPr>
       <w:r>
-        <w:t>Liste des bugs répertoriés avec la date de découverte et leur état:</w:t>
-      </w:r>
+        <w:t xml:space="preserve">Liste des bugs répertoriés avec la date de découverte et leur </w:t>
+      </w:r>
+      <w:proofErr w:type="gramStart"/>
+      <w:r>
+        <w:t>état:</w:t>
+      </w:r>
+      <w:proofErr w:type="gramEnd"/>
     </w:p>
     <w:p>
       <w:pPr>
@@ -4501,7 +6575,15 @@
         <w:t xml:space="preserve"> projet.</w:t>
       </w:r>
       <w:r>
-        <w:t xml:space="preserve"> Indiquer les différence entre les planifications initiales et détaillées avec le journal de travail.</w:t>
+        <w:t xml:space="preserve"> Indiquer </w:t>
+      </w:r>
+      <w:proofErr w:type="gramStart"/>
+      <w:r>
+        <w:t>les différence</w:t>
+      </w:r>
+      <w:proofErr w:type="gramEnd"/>
+      <w:r>
+        <w:t xml:space="preserve"> entre les planifications initiales et détaillées avec le journal de travail.</w:t>
       </w:r>
     </w:p>
     <w:p>
@@ -4525,11 +6607,16 @@
         </w:numPr>
       </w:pPr>
       <w:r>
-        <w:t>Si c’était à refaire</w:t>
+        <w:t xml:space="preserve">Si c’était à </w:t>
+      </w:r>
+      <w:proofErr w:type="gramStart"/>
+      <w:r>
+        <w:t>refaire</w:t>
       </w:r>
       <w:r>
         <w:t>:</w:t>
       </w:r>
+      <w:proofErr w:type="gramEnd"/>
     </w:p>
     <w:p>
       <w:pPr>
@@ -4596,8 +6683,13 @@
           <w:numId w:val="24"/>
         </w:numPr>
       </w:pPr>
-      <w:r>
-        <w:t>Suite à donner, améliorations souhaitables, …</w:t>
+      <w:proofErr w:type="gramStart"/>
+      <w:r>
+        <w:t>Suite à</w:t>
+      </w:r>
+      <w:proofErr w:type="gramEnd"/>
+      <w:r>
+        <w:t xml:space="preserve"> donner, améliorations souhaitables, …</w:t>
       </w:r>
     </w:p>
     <w:p>
@@ -4676,6 +6768,7 @@
       </w:pPr>
       <w:bookmarkStart w:id="55" w:name="_Toc190240626"/>
       <w:r>
+        <w:lastRenderedPageBreak/>
         <w:t>Bibliographie</w:t>
       </w:r>
       <w:bookmarkEnd w:id="55"/>
@@ -4741,8 +6834,13 @@
           <w:numId w:val="25"/>
         </w:numPr>
       </w:pPr>
-      <w:r>
-        <w:t>Listing du code source (partiel ou, plus rarement complet)</w:t>
+      <w:proofErr w:type="gramStart"/>
+      <w:r>
+        <w:t>Listing</w:t>
+      </w:r>
+      <w:proofErr w:type="gramEnd"/>
+      <w:r>
+        <w:t xml:space="preserve"> du code source (partiel ou, plus rarement complet)</w:t>
       </w:r>
     </w:p>
     <w:p>
@@ -5223,14 +7321,28 @@
               <w:rFonts w:cs="Arial"/>
               <w:szCs w:val="16"/>
             </w:rPr>
-            <w:t xml:space="preserve">Version: </w:t>
+            <w:t>Version</w:t>
+          </w:r>
+          <w:r>
+            <w:rPr>
+              <w:rFonts w:cs="Arial"/>
+              <w:szCs w:val="16"/>
+            </w:rPr>
+            <w:t xml:space="preserve"> </w:t>
+          </w:r>
+          <w:r>
+            <w:rPr>
+              <w:rFonts w:cs="Arial"/>
+              <w:szCs w:val="16"/>
+            </w:rPr>
+            <w:t xml:space="preserve">: </w:t>
           </w:r>
           <w:fldSimple w:instr=" REVNUM  \* Arabic  \* MERGEFORMAT ">
             <w:r>
               <w:rPr>
                 <w:noProof/>
               </w:rPr>
-              <w:t>5</w:t>
+              <w:t>202</w:t>
             </w:r>
           </w:fldSimple>
           <w:r>
@@ -5507,7 +7619,7 @@
         <v:path o:extrusionok="f" gradientshapeok="t" o:connecttype="rect"/>
         <o:lock v:ext="edit" aspectratio="t"/>
       </v:shapetype>
-      <v:shape id="_x0000_i1048" type="#_x0000_t75" style="width:11.2pt;height:11.2pt" o:bullet="t">
+      <v:shape id="_x0000_i1247" type="#_x0000_t75" style="width:11.2pt;height:11.2pt" o:bullet="t">
         <v:imagedata r:id="rId1" o:title="BD10263_"/>
       </v:shape>
     </w:pict>
@@ -9541,7 +11653,7 @@
   <w:style w:type="paragraph" w:default="1" w:styleId="Normal">
     <w:name w:val="Normal"/>
     <w:qFormat/>
-    <w:rsid w:val="00615583"/>
+    <w:rsid w:val="005D35A4"/>
   </w:style>
   <w:style w:type="paragraph" w:styleId="Titre1">
     <w:name w:val="heading 1"/>
@@ -10282,6 +12394,34 @@
       <w:u w:val="single"/>
     </w:rPr>
   </w:style>
+  <w:style w:type="paragraph" w:customStyle="1" w:styleId="Code">
+    <w:name w:val="Code"/>
+    <w:basedOn w:val="Normal"/>
+    <w:link w:val="CodeCar"/>
+    <w:qFormat/>
+    <w:rsid w:val="00496998"/>
+    <w:pPr>
+      <w:pBdr>
+        <w:top w:val="single" w:sz="4" w:space="1" w:color="auto"/>
+        <w:left w:val="single" w:sz="4" w:space="4" w:color="auto"/>
+        <w:bottom w:val="single" w:sz="4" w:space="1" w:color="auto"/>
+        <w:right w:val="single" w:sz="4" w:space="4" w:color="auto"/>
+      </w:pBdr>
+      <w:ind w:left="1416"/>
+    </w:pPr>
+    <w:rPr>
+      <w:rFonts w:ascii="Consolas" w:hAnsi="Consolas"/>
+    </w:rPr>
+  </w:style>
+  <w:style w:type="character" w:customStyle="1" w:styleId="CodeCar">
+    <w:name w:val="Code Car"/>
+    <w:basedOn w:val="Policepardfaut"/>
+    <w:link w:val="Code"/>
+    <w:rsid w:val="00496998"/>
+    <w:rPr>
+      <w:rFonts w:ascii="Consolas" w:hAnsi="Consolas"/>
+    </w:rPr>
+  </w:style>
 </w:styles>
 </file>
 

</xml_diff>